<commit_message>
I swear there won't be another build
</commit_message>
<xml_diff>
--- a/Documentation/Asztalfoglaló dokumentáció.docx
+++ b/Documentation/Asztalfoglaló dokumentáció.docx
@@ -1623,21 +1623,7 @@
                 <w:rStyle w:val="Hiperhivatkozs"/>
                 <w:noProof/>
               </w:rPr>
-              <w:t>Adatbázi</w:t>
-            </w:r>
-            <w:r>
-              <w:rPr>
-                <w:rStyle w:val="Hiperhivatkozs"/>
-                <w:noProof/>
-              </w:rPr>
-              <w:t>s</w:t>
-            </w:r>
-            <w:r>
-              <w:rPr>
-                <w:rStyle w:val="Hiperhivatkozs"/>
-                <w:noProof/>
-              </w:rPr>
-              <w:t xml:space="preserve"> bemutatása</w:t>
+              <w:t>Adatbázis bemutatása</w:t>
             </w:r>
             <w:r>
               <w:rPr>
@@ -9985,6 +9971,9 @@
     </w:p>
     <w:p>
       <w:r>
+        <w:rPr>
+          <w:noProof/>
+        </w:rPr>
         <w:drawing>
           <wp:inline distT="0" distB="0" distL="0" distR="0" wp14:anchorId="396C0107" wp14:editId="7675817D">
             <wp:extent cx="5399405" cy="3449320"/>
@@ -10040,6 +10029,9 @@
     </w:p>
     <w:p>
       <w:r>
+        <w:rPr>
+          <w:noProof/>
+        </w:rPr>
         <w:drawing>
           <wp:inline distT="0" distB="0" distL="0" distR="0" wp14:anchorId="4CFEE35A" wp14:editId="541B653B">
             <wp:extent cx="5399405" cy="1355725"/>
@@ -10107,6 +10099,9 @@
     </w:p>
     <w:p>
       <w:r>
+        <w:rPr>
+          <w:noProof/>
+        </w:rPr>
         <w:drawing>
           <wp:inline distT="0" distB="0" distL="0" distR="0" wp14:anchorId="4F212A85" wp14:editId="7C51F4EC">
             <wp:extent cx="5399405" cy="975995"/>
@@ -10162,6 +10157,9 @@
     </w:p>
     <w:p>
       <w:r>
+        <w:rPr>
+          <w:noProof/>
+        </w:rPr>
         <w:drawing>
           <wp:inline distT="0" distB="0" distL="0" distR="0" wp14:anchorId="44516EB5" wp14:editId="621783C2">
             <wp:extent cx="5399405" cy="586105"/>
@@ -10217,6 +10215,9 @@
     </w:p>
     <w:p>
       <w:r>
+        <w:rPr>
+          <w:noProof/>
+        </w:rPr>
         <w:drawing>
           <wp:inline distT="0" distB="0" distL="0" distR="0" wp14:anchorId="2954277D" wp14:editId="249896C5">
             <wp:extent cx="5399405" cy="518795"/>
@@ -10280,6 +10281,9 @@
     </w:p>
     <w:p>
       <w:r>
+        <w:rPr>
+          <w:noProof/>
+        </w:rPr>
         <w:drawing>
           <wp:inline distT="0" distB="0" distL="0" distR="0" wp14:anchorId="28CE9B90" wp14:editId="585480D3">
             <wp:extent cx="5399405" cy="1131570"/>
@@ -10581,6 +10585,9 @@
     </w:p>
     <w:p>
       <w:r>
+        <w:rPr>
+          <w:noProof/>
+        </w:rPr>
         <w:drawing>
           <wp:inline distT="0" distB="0" distL="0" distR="0" wp14:anchorId="26E5ED4F" wp14:editId="2CADF726">
             <wp:extent cx="5399405" cy="2827655"/>
@@ -10692,6 +10699,9 @@
     </w:p>
     <w:p>
       <w:r>
+        <w:rPr>
+          <w:noProof/>
+        </w:rPr>
         <w:lastRenderedPageBreak/>
         <w:drawing>
           <wp:inline distT="0" distB="0" distL="0" distR="0" wp14:anchorId="58E96D9E" wp14:editId="0A40AEF8">
@@ -11604,6 +11614,9 @@
     </w:p>
     <w:p>
       <w:r>
+        <w:rPr>
+          <w:noProof/>
+        </w:rPr>
         <w:drawing>
           <wp:inline distT="0" distB="0" distL="0" distR="0" wp14:anchorId="54541B45" wp14:editId="0EBEBF44">
             <wp:extent cx="5399405" cy="1885315"/>
@@ -11695,8 +11708,6 @@
           </wp:inline>
         </w:drawing>
       </w:r>
-      <w:bookmarkStart w:id="19" w:name="_GoBack"/>
-      <w:bookmarkEnd w:id="19"/>
     </w:p>
     <w:p>
       <w:r>
@@ -11958,7 +11969,7 @@
       </w:pPr>
       <w:r>
         <w:rPr>
-          <w:lang w:val="en-US"/>
+          <w:noProof/>
         </w:rPr>
         <w:drawing>
           <wp:inline distT="0" distB="0" distL="0" distR="0" wp14:anchorId="2D706E68" wp14:editId="01F07F07">
@@ -13519,11 +13530,11 @@
           <w:numId w:val="1"/>
         </w:numPr>
       </w:pPr>
-      <w:bookmarkStart w:id="20" w:name="_Toc164349370"/>
+      <w:bookmarkStart w:id="19" w:name="_Toc164349370"/>
       <w:r>
         <w:t>Tesztelési dokumentáció</w:t>
       </w:r>
-      <w:bookmarkEnd w:id="20"/>
+      <w:bookmarkEnd w:id="19"/>
     </w:p>
     <w:tbl>
       <w:tblPr>
@@ -20213,6 +20224,230 @@
         </w:tc>
       </w:tr>
     </w:tbl>
+    <w:p/>
+    <w:p>
+      <w:r>
+        <w:br w:type="page"/>
+      </w:r>
+    </w:p>
+    <w:p>
+      <w:pPr>
+        <w:pStyle w:val="Cmsor1"/>
+        <w:numPr>
+          <w:ilvl w:val="0"/>
+          <w:numId w:val="1"/>
+        </w:numPr>
+      </w:pPr>
+      <w:r>
+        <w:lastRenderedPageBreak/>
+        <w:t xml:space="preserve">Felhasználói dokumentáció </w:t>
+      </w:r>
+    </w:p>
+    <w:p>
+      <w:pPr>
+        <w:pStyle w:val="Cmsor2"/>
+        <w:numPr>
+          <w:ilvl w:val="1"/>
+          <w:numId w:val="1"/>
+        </w:numPr>
+      </w:pPr>
+      <w:r>
+        <w:t>A program bemutatása</w:t>
+      </w:r>
+    </w:p>
+    <w:p>
+      <w:r>
+        <w:t>A program célja éttermeknek egy szoftveres megoldást kínálni a fizikai „foglaláskönyv” helyett. Képes több éttermet asztalaikat és foglalásaikat nyilvántartani és őket egymáshoz rendelni. A használat során az éttermi dolgozó képes új éttermeket, asztalokat és foglalások létrehozni, ezeket szerkeszteni vagy törölni. Ezen túl tud a foglalások közt ker</w:t>
+      </w:r>
+      <w:r>
+        <w:t xml:space="preserve">esni. Lehetőség van az asztalok és foglalások mentésére </w:t>
+      </w:r>
+      <w:proofErr w:type="spellStart"/>
+      <w:r>
+        <w:t>pdf-be</w:t>
+      </w:r>
+      <w:proofErr w:type="spellEnd"/>
+      <w:r>
+        <w:t xml:space="preserve">. A program figyel a foglalások időpontjaira így nem lesz </w:t>
+      </w:r>
+      <w:proofErr w:type="gramStart"/>
+      <w:r>
+        <w:t>olyan</w:t>
+      </w:r>
+      <w:proofErr w:type="gramEnd"/>
+      <w:r>
+        <w:t xml:space="preserve"> hogy egy időpontra két ember foglal ugyan oda.</w:t>
+      </w:r>
+    </w:p>
+    <w:p>
+      <w:pPr>
+        <w:pStyle w:val="Cmsor2"/>
+        <w:numPr>
+          <w:ilvl w:val="1"/>
+          <w:numId w:val="1"/>
+        </w:numPr>
+      </w:pPr>
+      <w:r>
+        <w:t>Rendszerkövetelmények</w:t>
+      </w:r>
+    </w:p>
+    <w:p>
+      <w:proofErr w:type="gramStart"/>
+      <w:r>
+        <w:t>Minimális</w:t>
+      </w:r>
+      <w:proofErr w:type="gramEnd"/>
+    </w:p>
+    <w:p>
+      <w:pPr>
+        <w:pStyle w:val="Listaszerbekezds"/>
+        <w:numPr>
+          <w:ilvl w:val="0"/>
+          <w:numId w:val="8"/>
+        </w:numPr>
+      </w:pPr>
+      <w:r>
+        <w:t>Operációs rendszer: Windows 10</w:t>
+      </w:r>
+    </w:p>
+    <w:p>
+      <w:pPr>
+        <w:pStyle w:val="Listaszerbekezds"/>
+        <w:numPr>
+          <w:ilvl w:val="0"/>
+          <w:numId w:val="8"/>
+        </w:numPr>
+      </w:pPr>
+      <w:r>
+        <w:t xml:space="preserve">Processzor: AMD </w:t>
+      </w:r>
+      <w:proofErr w:type="spellStart"/>
+      <w:r>
+        <w:t>Ryzen</w:t>
+      </w:r>
+      <w:proofErr w:type="spellEnd"/>
+      <w:r>
+        <w:t xml:space="preserve"> 3 2200 vagy Intel I5 6500</w:t>
+      </w:r>
+    </w:p>
+    <w:p>
+      <w:pPr>
+        <w:pStyle w:val="Listaszerbekezds"/>
+        <w:numPr>
+          <w:ilvl w:val="0"/>
+          <w:numId w:val="8"/>
+        </w:numPr>
+      </w:pPr>
+      <w:r>
+        <w:t xml:space="preserve">Memória: 4,0 GB </w:t>
+      </w:r>
+    </w:p>
+    <w:p>
+      <w:pPr>
+        <w:pStyle w:val="Listaszerbekezds"/>
+        <w:numPr>
+          <w:ilvl w:val="0"/>
+          <w:numId w:val="8"/>
+        </w:numPr>
+      </w:pPr>
+      <w:r>
+        <w:t>Lemezterület: 40</w:t>
+      </w:r>
+      <w:bookmarkStart w:id="20" w:name="_GoBack"/>
+      <w:bookmarkEnd w:id="20"/>
+      <w:r>
+        <w:t xml:space="preserve"> MB</w:t>
+      </w:r>
+    </w:p>
+    <w:p>
+      <w:r>
+        <w:t>Ajánlott</w:t>
+      </w:r>
+    </w:p>
+    <w:p>
+      <w:pPr>
+        <w:pStyle w:val="Listaszerbekezds"/>
+        <w:numPr>
+          <w:ilvl w:val="0"/>
+          <w:numId w:val="9"/>
+        </w:numPr>
+      </w:pPr>
+      <w:r>
+        <w:t>Operációs rendszer: Windows 10 vagy újabb</w:t>
+      </w:r>
+    </w:p>
+    <w:p>
+      <w:pPr>
+        <w:pStyle w:val="Listaszerbekezds"/>
+        <w:numPr>
+          <w:ilvl w:val="0"/>
+          <w:numId w:val="9"/>
+        </w:numPr>
+      </w:pPr>
+      <w:r>
+        <w:t xml:space="preserve">Processzor: AMD </w:t>
+      </w:r>
+      <w:proofErr w:type="spellStart"/>
+      <w:r>
+        <w:t>Ryzen</w:t>
+      </w:r>
+      <w:proofErr w:type="spellEnd"/>
+      <w:r>
+        <w:t xml:space="preserve"> 5 2400 vagy Intel I7 4770</w:t>
+      </w:r>
+    </w:p>
+    <w:p>
+      <w:pPr>
+        <w:pStyle w:val="Listaszerbekezds"/>
+        <w:numPr>
+          <w:ilvl w:val="0"/>
+          <w:numId w:val="9"/>
+        </w:numPr>
+      </w:pPr>
+      <w:r>
+        <w:t xml:space="preserve">Memória: 8,0 GB </w:t>
+      </w:r>
+    </w:p>
+    <w:p>
+      <w:pPr>
+        <w:pStyle w:val="Listaszerbekezds"/>
+        <w:numPr>
+          <w:ilvl w:val="0"/>
+          <w:numId w:val="9"/>
+        </w:numPr>
+      </w:pPr>
+      <w:r>
+        <w:t>Lemezterület: 40</w:t>
+      </w:r>
+      <w:r>
+        <w:t xml:space="preserve"> MB</w:t>
+      </w:r>
+    </w:p>
+    <w:p>
+      <w:pPr>
+        <w:pStyle w:val="Cmsor2"/>
+        <w:numPr>
+          <w:ilvl w:val="1"/>
+          <w:numId w:val="1"/>
+        </w:numPr>
+      </w:pPr>
+      <w:r>
+        <w:t>Telepítés</w:t>
+      </w:r>
+    </w:p>
+    <w:p/>
+    <w:p>
+      <w:pPr>
+        <w:pStyle w:val="Cmsor2"/>
+        <w:numPr>
+          <w:ilvl w:val="1"/>
+          <w:numId w:val="1"/>
+        </w:numPr>
+      </w:pPr>
+      <w:r>
+        <w:t>A program használata</w:t>
+      </w:r>
+    </w:p>
     <w:p/>
     <w:sectPr>
       <w:footerReference w:type="default" r:id="rId29"/>
@@ -20865,6 +21100,119 @@
     </w:lvl>
   </w:abstractNum>
   <w:abstractNum w:abstractNumId="5" w15:restartNumberingAfterBreak="0">
+    <w:nsid w:val="5EFD5001"/>
+    <w:multiLevelType w:val="hybridMultilevel"/>
+    <w:tmpl w:val="079AFA0A"/>
+    <w:lvl w:ilvl="0" w:tplc="040E0001">
+      <w:start w:val="1"/>
+      <w:numFmt w:val="bullet"/>
+      <w:lvlText w:val=""/>
+      <w:lvlJc w:val="left"/>
+      <w:pPr>
+        <w:ind w:left="720" w:hanging="360"/>
+      </w:pPr>
+      <w:rPr>
+        <w:rFonts w:ascii="Symbol" w:hAnsi="Symbol" w:hint="default"/>
+      </w:rPr>
+    </w:lvl>
+    <w:lvl w:ilvl="1" w:tplc="040E0003" w:tentative="1">
+      <w:start w:val="1"/>
+      <w:numFmt w:val="bullet"/>
+      <w:lvlText w:val="o"/>
+      <w:lvlJc w:val="left"/>
+      <w:pPr>
+        <w:ind w:left="1440" w:hanging="360"/>
+      </w:pPr>
+      <w:rPr>
+        <w:rFonts w:ascii="Courier New" w:hAnsi="Courier New" w:cs="Courier New" w:hint="default"/>
+      </w:rPr>
+    </w:lvl>
+    <w:lvl w:ilvl="2" w:tplc="040E0005" w:tentative="1">
+      <w:start w:val="1"/>
+      <w:numFmt w:val="bullet"/>
+      <w:lvlText w:val=""/>
+      <w:lvlJc w:val="left"/>
+      <w:pPr>
+        <w:ind w:left="2160" w:hanging="360"/>
+      </w:pPr>
+      <w:rPr>
+        <w:rFonts w:ascii="Wingdings" w:hAnsi="Wingdings" w:hint="default"/>
+      </w:rPr>
+    </w:lvl>
+    <w:lvl w:ilvl="3" w:tplc="040E0001" w:tentative="1">
+      <w:start w:val="1"/>
+      <w:numFmt w:val="bullet"/>
+      <w:lvlText w:val=""/>
+      <w:lvlJc w:val="left"/>
+      <w:pPr>
+        <w:ind w:left="2880" w:hanging="360"/>
+      </w:pPr>
+      <w:rPr>
+        <w:rFonts w:ascii="Symbol" w:hAnsi="Symbol" w:hint="default"/>
+      </w:rPr>
+    </w:lvl>
+    <w:lvl w:ilvl="4" w:tplc="040E0003" w:tentative="1">
+      <w:start w:val="1"/>
+      <w:numFmt w:val="bullet"/>
+      <w:lvlText w:val="o"/>
+      <w:lvlJc w:val="left"/>
+      <w:pPr>
+        <w:ind w:left="3600" w:hanging="360"/>
+      </w:pPr>
+      <w:rPr>
+        <w:rFonts w:ascii="Courier New" w:hAnsi="Courier New" w:cs="Courier New" w:hint="default"/>
+      </w:rPr>
+    </w:lvl>
+    <w:lvl w:ilvl="5" w:tplc="040E0005" w:tentative="1">
+      <w:start w:val="1"/>
+      <w:numFmt w:val="bullet"/>
+      <w:lvlText w:val=""/>
+      <w:lvlJc w:val="left"/>
+      <w:pPr>
+        <w:ind w:left="4320" w:hanging="360"/>
+      </w:pPr>
+      <w:rPr>
+        <w:rFonts w:ascii="Wingdings" w:hAnsi="Wingdings" w:hint="default"/>
+      </w:rPr>
+    </w:lvl>
+    <w:lvl w:ilvl="6" w:tplc="040E0001" w:tentative="1">
+      <w:start w:val="1"/>
+      <w:numFmt w:val="bullet"/>
+      <w:lvlText w:val=""/>
+      <w:lvlJc w:val="left"/>
+      <w:pPr>
+        <w:ind w:left="5040" w:hanging="360"/>
+      </w:pPr>
+      <w:rPr>
+        <w:rFonts w:ascii="Symbol" w:hAnsi="Symbol" w:hint="default"/>
+      </w:rPr>
+    </w:lvl>
+    <w:lvl w:ilvl="7" w:tplc="040E0003" w:tentative="1">
+      <w:start w:val="1"/>
+      <w:numFmt w:val="bullet"/>
+      <w:lvlText w:val="o"/>
+      <w:lvlJc w:val="left"/>
+      <w:pPr>
+        <w:ind w:left="5760" w:hanging="360"/>
+      </w:pPr>
+      <w:rPr>
+        <w:rFonts w:ascii="Courier New" w:hAnsi="Courier New" w:cs="Courier New" w:hint="default"/>
+      </w:rPr>
+    </w:lvl>
+    <w:lvl w:ilvl="8" w:tplc="040E0005" w:tentative="1">
+      <w:start w:val="1"/>
+      <w:numFmt w:val="bullet"/>
+      <w:lvlText w:val=""/>
+      <w:lvlJc w:val="left"/>
+      <w:pPr>
+        <w:ind w:left="6480" w:hanging="360"/>
+      </w:pPr>
+      <w:rPr>
+        <w:rFonts w:ascii="Wingdings" w:hAnsi="Wingdings" w:hint="default"/>
+      </w:rPr>
+    </w:lvl>
+  </w:abstractNum>
+  <w:abstractNum w:abstractNumId="6" w15:restartNumberingAfterBreak="0">
     <w:nsid w:val="606A16B7"/>
     <w:multiLevelType w:val="hybridMultilevel"/>
     <w:tmpl w:val="2DAC8AF6"/>
@@ -20977,7 +21325,120 @@
       </w:rPr>
     </w:lvl>
   </w:abstractNum>
-  <w:abstractNum w:abstractNumId="6" w15:restartNumberingAfterBreak="0">
+  <w:abstractNum w:abstractNumId="7" w15:restartNumberingAfterBreak="0">
+    <w:nsid w:val="6DB3308C"/>
+    <w:multiLevelType w:val="hybridMultilevel"/>
+    <w:tmpl w:val="4B381492"/>
+    <w:lvl w:ilvl="0" w:tplc="040E0001">
+      <w:start w:val="1"/>
+      <w:numFmt w:val="bullet"/>
+      <w:lvlText w:val=""/>
+      <w:lvlJc w:val="left"/>
+      <w:pPr>
+        <w:ind w:left="720" w:hanging="360"/>
+      </w:pPr>
+      <w:rPr>
+        <w:rFonts w:ascii="Symbol" w:hAnsi="Symbol" w:hint="default"/>
+      </w:rPr>
+    </w:lvl>
+    <w:lvl w:ilvl="1" w:tplc="040E0003" w:tentative="1">
+      <w:start w:val="1"/>
+      <w:numFmt w:val="bullet"/>
+      <w:lvlText w:val="o"/>
+      <w:lvlJc w:val="left"/>
+      <w:pPr>
+        <w:ind w:left="1440" w:hanging="360"/>
+      </w:pPr>
+      <w:rPr>
+        <w:rFonts w:ascii="Courier New" w:hAnsi="Courier New" w:cs="Courier New" w:hint="default"/>
+      </w:rPr>
+    </w:lvl>
+    <w:lvl w:ilvl="2" w:tplc="040E0005" w:tentative="1">
+      <w:start w:val="1"/>
+      <w:numFmt w:val="bullet"/>
+      <w:lvlText w:val=""/>
+      <w:lvlJc w:val="left"/>
+      <w:pPr>
+        <w:ind w:left="2160" w:hanging="360"/>
+      </w:pPr>
+      <w:rPr>
+        <w:rFonts w:ascii="Wingdings" w:hAnsi="Wingdings" w:hint="default"/>
+      </w:rPr>
+    </w:lvl>
+    <w:lvl w:ilvl="3" w:tplc="040E0001" w:tentative="1">
+      <w:start w:val="1"/>
+      <w:numFmt w:val="bullet"/>
+      <w:lvlText w:val=""/>
+      <w:lvlJc w:val="left"/>
+      <w:pPr>
+        <w:ind w:left="2880" w:hanging="360"/>
+      </w:pPr>
+      <w:rPr>
+        <w:rFonts w:ascii="Symbol" w:hAnsi="Symbol" w:hint="default"/>
+      </w:rPr>
+    </w:lvl>
+    <w:lvl w:ilvl="4" w:tplc="040E0003" w:tentative="1">
+      <w:start w:val="1"/>
+      <w:numFmt w:val="bullet"/>
+      <w:lvlText w:val="o"/>
+      <w:lvlJc w:val="left"/>
+      <w:pPr>
+        <w:ind w:left="3600" w:hanging="360"/>
+      </w:pPr>
+      <w:rPr>
+        <w:rFonts w:ascii="Courier New" w:hAnsi="Courier New" w:cs="Courier New" w:hint="default"/>
+      </w:rPr>
+    </w:lvl>
+    <w:lvl w:ilvl="5" w:tplc="040E0005" w:tentative="1">
+      <w:start w:val="1"/>
+      <w:numFmt w:val="bullet"/>
+      <w:lvlText w:val=""/>
+      <w:lvlJc w:val="left"/>
+      <w:pPr>
+        <w:ind w:left="4320" w:hanging="360"/>
+      </w:pPr>
+      <w:rPr>
+        <w:rFonts w:ascii="Wingdings" w:hAnsi="Wingdings" w:hint="default"/>
+      </w:rPr>
+    </w:lvl>
+    <w:lvl w:ilvl="6" w:tplc="040E0001" w:tentative="1">
+      <w:start w:val="1"/>
+      <w:numFmt w:val="bullet"/>
+      <w:lvlText w:val=""/>
+      <w:lvlJc w:val="left"/>
+      <w:pPr>
+        <w:ind w:left="5040" w:hanging="360"/>
+      </w:pPr>
+      <w:rPr>
+        <w:rFonts w:ascii="Symbol" w:hAnsi="Symbol" w:hint="default"/>
+      </w:rPr>
+    </w:lvl>
+    <w:lvl w:ilvl="7" w:tplc="040E0003" w:tentative="1">
+      <w:start w:val="1"/>
+      <w:numFmt w:val="bullet"/>
+      <w:lvlText w:val="o"/>
+      <w:lvlJc w:val="left"/>
+      <w:pPr>
+        <w:ind w:left="5760" w:hanging="360"/>
+      </w:pPr>
+      <w:rPr>
+        <w:rFonts w:ascii="Courier New" w:hAnsi="Courier New" w:cs="Courier New" w:hint="default"/>
+      </w:rPr>
+    </w:lvl>
+    <w:lvl w:ilvl="8" w:tplc="040E0005" w:tentative="1">
+      <w:start w:val="1"/>
+      <w:numFmt w:val="bullet"/>
+      <w:lvlText w:val=""/>
+      <w:lvlJc w:val="left"/>
+      <w:pPr>
+        <w:ind w:left="6480" w:hanging="360"/>
+      </w:pPr>
+      <w:rPr>
+        <w:rFonts w:ascii="Wingdings" w:hAnsi="Wingdings" w:hint="default"/>
+      </w:rPr>
+    </w:lvl>
+  </w:abstractNum>
+  <w:abstractNum w:abstractNumId="8" w15:restartNumberingAfterBreak="0">
     <w:nsid w:val="723365A3"/>
     <w:multiLevelType w:val="hybridMultilevel"/>
     <w:tmpl w:val="C554B982"/>
@@ -21070,19 +21531,25 @@
     <w:abstractNumId w:val="3"/>
   </w:num>
   <w:num w:numId="3">
-    <w:abstractNumId w:val="6"/>
+    <w:abstractNumId w:val="8"/>
   </w:num>
   <w:num w:numId="4">
     <w:abstractNumId w:val="0"/>
   </w:num>
   <w:num w:numId="5">
-    <w:abstractNumId w:val="5"/>
+    <w:abstractNumId w:val="6"/>
   </w:num>
   <w:num w:numId="6">
     <w:abstractNumId w:val="2"/>
   </w:num>
   <w:num w:numId="7">
     <w:abstractNumId w:val="1"/>
+  </w:num>
+  <w:num w:numId="8">
+    <w:abstractNumId w:val="5"/>
+  </w:num>
+  <w:num w:numId="9">
+    <w:abstractNumId w:val="7"/>
   </w:num>
 </w:numbering>
 </file>
@@ -21486,6 +21953,7 @@
     <w:name w:val="heading 1"/>
     <w:basedOn w:val="Norml"/>
     <w:next w:val="Norml"/>
+    <w:link w:val="Cmsor1Char"/>
     <w:pPr>
       <w:keepNext/>
       <w:keepLines/>
@@ -21738,6 +22206,18 @@
       <w:b/>
       <w:sz w:val="26"/>
       <w:szCs w:val="26"/>
+    </w:rPr>
+  </w:style>
+  <w:style w:type="character" w:customStyle="1" w:styleId="Cmsor1Char">
+    <w:name w:val="Címsor 1 Char"/>
+    <w:basedOn w:val="Bekezdsalapbettpusa"/>
+    <w:link w:val="Cmsor1"/>
+    <w:rsid w:val="00D7236E"/>
+    <w:rPr>
+      <w:b/>
+      <w:color w:val="366091"/>
+      <w:sz w:val="28"/>
+      <w:szCs w:val="28"/>
     </w:rPr>
   </w:style>
 </w:styles>
@@ -22068,7 +22548,7 @@
 </file>
 
 <file path=customXml/itemProps1.xml><?xml version="1.0" encoding="utf-8"?>
-<ds:datastoreItem xmlns:ds="http://schemas.openxmlformats.org/officeDocument/2006/customXml" ds:itemID="{BC14C228-CE30-4A82-8458-AE03032246FB}">
+<ds:datastoreItem xmlns:ds="http://schemas.openxmlformats.org/officeDocument/2006/customXml" ds:itemID="{E0F0A624-A91D-46BA-BDFB-4C2325E56C5B}">
   <ds:schemaRefs>
     <ds:schemaRef ds:uri="http://schemas.openxmlformats.org/officeDocument/2006/bibliography"/>
   </ds:schemaRefs>

</xml_diff>

<commit_message>
newest installer, added user documentation (WIP)
</commit_message>
<xml_diff>
--- a/Documentation/Asztalfoglaló dokumentáció.docx
+++ b/Documentation/Asztalfoglaló dokumentáció.docx
@@ -20353,8 +20353,6 @@
       <w:r>
         <w:t>Lemezterület: 40</w:t>
       </w:r>
-      <w:bookmarkStart w:id="20" w:name="_GoBack"/>
-      <w:bookmarkEnd w:id="20"/>
       <w:r>
         <w:t xml:space="preserve"> MB</w:t>
       </w:r>
@@ -20425,17 +20423,16 @@
     </w:p>
     <w:p>
       <w:pPr>
-        <w:pStyle w:val="Cmsor2"/>
-        <w:numPr>
-          <w:ilvl w:val="1"/>
-          <w:numId w:val="1"/>
-        </w:numPr>
+        <w:rPr>
+          <w:b/>
+          <w:sz w:val="26"/>
+          <w:szCs w:val="26"/>
+        </w:rPr>
       </w:pPr>
       <w:r>
-        <w:t>Telepítés</w:t>
+        <w:br w:type="page"/>
       </w:r>
     </w:p>
-    <w:p/>
     <w:p>
       <w:pPr>
         <w:pStyle w:val="Cmsor2"/>
@@ -20445,12 +20442,2661 @@
         </w:numPr>
       </w:pPr>
       <w:r>
-        <w:t>A program használata</w:t>
+        <w:lastRenderedPageBreak/>
+        <w:t>Telepítés</w:t>
       </w:r>
     </w:p>
     <w:p/>
+    <w:p>
+      <w:r>
+        <w:rPr>
+          <w:noProof/>
+        </w:rPr>
+        <w:drawing>
+          <wp:inline distT="0" distB="0" distL="0" distR="0" wp14:anchorId="55C30F79" wp14:editId="3735705F">
+            <wp:extent cx="4657725" cy="3543300"/>
+            <wp:effectExtent l="0" t="0" r="9525" b="0"/>
+            <wp:docPr id="14" name="Kép 14" descr="C:\Users\marci\Pictures\UserManualPictures\Screenshot (186).png"/>
+            <wp:cNvGraphicFramePr>
+              <a:graphicFrameLocks xmlns:a="http://schemas.openxmlformats.org/drawingml/2006/main" noChangeAspect="1"/>
+            </wp:cNvGraphicFramePr>
+            <a:graphic xmlns:a="http://schemas.openxmlformats.org/drawingml/2006/main">
+              <a:graphicData uri="http://schemas.openxmlformats.org/drawingml/2006/picture">
+                <pic:pic xmlns:pic="http://schemas.openxmlformats.org/drawingml/2006/picture">
+                  <pic:nvPicPr>
+                    <pic:cNvPr id="0" name="Picture 3" descr="C:\Users\marci\Pictures\UserManualPictures\Screenshot (186).png"/>
+                    <pic:cNvPicPr>
+                      <a:picLocks noChangeAspect="1" noChangeArrowheads="1"/>
+                    </pic:cNvPicPr>
+                  </pic:nvPicPr>
+                  <pic:blipFill>
+                    <a:blip r:embed="rId29">
+                      <a:extLst>
+                        <a:ext uri="{28A0092B-C50C-407E-A947-70E740481C1C}">
+                          <a14:useLocalDpi xmlns:a14="http://schemas.microsoft.com/office/drawing/2010/main" val="0"/>
+                        </a:ext>
+                      </a:extLst>
+                    </a:blip>
+                    <a:srcRect/>
+                    <a:stretch>
+                      <a:fillRect/>
+                    </a:stretch>
+                  </pic:blipFill>
+                  <pic:spPr bwMode="auto">
+                    <a:xfrm>
+                      <a:off x="0" y="0"/>
+                      <a:ext cx="4657725" cy="3543300"/>
+                    </a:xfrm>
+                    <a:prstGeom prst="rect">
+                      <a:avLst/>
+                    </a:prstGeom>
+                    <a:noFill/>
+                    <a:ln>
+                      <a:noFill/>
+                    </a:ln>
+                  </pic:spPr>
+                </pic:pic>
+              </a:graphicData>
+            </a:graphic>
+          </wp:inline>
+        </w:drawing>
+      </w:r>
+    </w:p>
+    <w:p/>
+    <w:p>
+      <w:r>
+        <w:rPr>
+          <w:noProof/>
+        </w:rPr>
+        <w:drawing>
+          <wp:inline distT="0" distB="0" distL="0" distR="0" wp14:anchorId="1C1D3102" wp14:editId="26EDD84B">
+            <wp:extent cx="4629150" cy="3543300"/>
+            <wp:effectExtent l="0" t="0" r="0" b="0"/>
+            <wp:docPr id="17" name="Kép 17" descr="C:\Users\marci\Pictures\UserManualPictures\Screenshot (187).png"/>
+            <wp:cNvGraphicFramePr>
+              <a:graphicFrameLocks xmlns:a="http://schemas.openxmlformats.org/drawingml/2006/main" noChangeAspect="1"/>
+            </wp:cNvGraphicFramePr>
+            <a:graphic xmlns:a="http://schemas.openxmlformats.org/drawingml/2006/main">
+              <a:graphicData uri="http://schemas.openxmlformats.org/drawingml/2006/picture">
+                <pic:pic xmlns:pic="http://schemas.openxmlformats.org/drawingml/2006/picture">
+                  <pic:nvPicPr>
+                    <pic:cNvPr id="0" name="Picture 4" descr="C:\Users\marci\Pictures\UserManualPictures\Screenshot (187).png"/>
+                    <pic:cNvPicPr>
+                      <a:picLocks noChangeAspect="1" noChangeArrowheads="1"/>
+                    </pic:cNvPicPr>
+                  </pic:nvPicPr>
+                  <pic:blipFill>
+                    <a:blip r:embed="rId30">
+                      <a:extLst>
+                        <a:ext uri="{28A0092B-C50C-407E-A947-70E740481C1C}">
+                          <a14:useLocalDpi xmlns:a14="http://schemas.microsoft.com/office/drawing/2010/main" val="0"/>
+                        </a:ext>
+                      </a:extLst>
+                    </a:blip>
+                    <a:srcRect/>
+                    <a:stretch>
+                      <a:fillRect/>
+                    </a:stretch>
+                  </pic:blipFill>
+                  <pic:spPr bwMode="auto">
+                    <a:xfrm>
+                      <a:off x="0" y="0"/>
+                      <a:ext cx="4629150" cy="3543300"/>
+                    </a:xfrm>
+                    <a:prstGeom prst="rect">
+                      <a:avLst/>
+                    </a:prstGeom>
+                    <a:noFill/>
+                    <a:ln>
+                      <a:noFill/>
+                    </a:ln>
+                  </pic:spPr>
+                </pic:pic>
+              </a:graphicData>
+            </a:graphic>
+          </wp:inline>
+        </w:drawing>
+      </w:r>
+    </w:p>
+    <w:p>
+      <w:r>
+        <w:rPr>
+          <w:noProof/>
+        </w:rPr>
+        <w:lastRenderedPageBreak/>
+        <w:drawing>
+          <wp:inline distT="0" distB="0" distL="0" distR="0" wp14:anchorId="49283D61" wp14:editId="27C79153">
+            <wp:extent cx="4676775" cy="3571875"/>
+            <wp:effectExtent l="0" t="0" r="9525" b="9525"/>
+            <wp:docPr id="13" name="Kép 13" descr="C:\Users\marci\Pictures\UserManualPictures\Screenshot (190).png"/>
+            <wp:cNvGraphicFramePr>
+              <a:graphicFrameLocks xmlns:a="http://schemas.openxmlformats.org/drawingml/2006/main" noChangeAspect="1"/>
+            </wp:cNvGraphicFramePr>
+            <a:graphic xmlns:a="http://schemas.openxmlformats.org/drawingml/2006/main">
+              <a:graphicData uri="http://schemas.openxmlformats.org/drawingml/2006/picture">
+                <pic:pic xmlns:pic="http://schemas.openxmlformats.org/drawingml/2006/picture">
+                  <pic:nvPicPr>
+                    <pic:cNvPr id="0" name="Picture 2" descr="C:\Users\marci\Pictures\UserManualPictures\Screenshot (190).png"/>
+                    <pic:cNvPicPr>
+                      <a:picLocks noChangeAspect="1" noChangeArrowheads="1"/>
+                    </pic:cNvPicPr>
+                  </pic:nvPicPr>
+                  <pic:blipFill>
+                    <a:blip r:embed="rId31">
+                      <a:extLst>
+                        <a:ext uri="{28A0092B-C50C-407E-A947-70E740481C1C}">
+                          <a14:useLocalDpi xmlns:a14="http://schemas.microsoft.com/office/drawing/2010/main" val="0"/>
+                        </a:ext>
+                      </a:extLst>
+                    </a:blip>
+                    <a:srcRect/>
+                    <a:stretch>
+                      <a:fillRect/>
+                    </a:stretch>
+                  </pic:blipFill>
+                  <pic:spPr bwMode="auto">
+                    <a:xfrm>
+                      <a:off x="0" y="0"/>
+                      <a:ext cx="4676775" cy="3571875"/>
+                    </a:xfrm>
+                    <a:prstGeom prst="rect">
+                      <a:avLst/>
+                    </a:prstGeom>
+                    <a:noFill/>
+                    <a:ln>
+                      <a:noFill/>
+                    </a:ln>
+                  </pic:spPr>
+                </pic:pic>
+              </a:graphicData>
+            </a:graphic>
+          </wp:inline>
+        </w:drawing>
+      </w:r>
+    </w:p>
+    <w:p/>
+    <w:p>
+      <w:r>
+        <w:rPr>
+          <w:noProof/>
+        </w:rPr>
+        <w:drawing>
+          <wp:inline distT="0" distB="0" distL="0" distR="0" wp14:anchorId="6E431D37" wp14:editId="7981F705">
+            <wp:extent cx="4667250" cy="3552825"/>
+            <wp:effectExtent l="0" t="0" r="0" b="9525"/>
+            <wp:docPr id="18" name="Kép 18" descr="C:\Users\marci\Pictures\UserManualPictures\Screenshot (188).png"/>
+            <wp:cNvGraphicFramePr>
+              <a:graphicFrameLocks xmlns:a="http://schemas.openxmlformats.org/drawingml/2006/main" noChangeAspect="1"/>
+            </wp:cNvGraphicFramePr>
+            <a:graphic xmlns:a="http://schemas.openxmlformats.org/drawingml/2006/main">
+              <a:graphicData uri="http://schemas.openxmlformats.org/drawingml/2006/picture">
+                <pic:pic xmlns:pic="http://schemas.openxmlformats.org/drawingml/2006/picture">
+                  <pic:nvPicPr>
+                    <pic:cNvPr id="0" name="Picture 5" descr="C:\Users\marci\Pictures\UserManualPictures\Screenshot (188).png"/>
+                    <pic:cNvPicPr>
+                      <a:picLocks noChangeAspect="1" noChangeArrowheads="1"/>
+                    </pic:cNvPicPr>
+                  </pic:nvPicPr>
+                  <pic:blipFill>
+                    <a:blip r:embed="rId32">
+                      <a:extLst>
+                        <a:ext uri="{28A0092B-C50C-407E-A947-70E740481C1C}">
+                          <a14:useLocalDpi xmlns:a14="http://schemas.microsoft.com/office/drawing/2010/main" val="0"/>
+                        </a:ext>
+                      </a:extLst>
+                    </a:blip>
+                    <a:srcRect/>
+                    <a:stretch>
+                      <a:fillRect/>
+                    </a:stretch>
+                  </pic:blipFill>
+                  <pic:spPr bwMode="auto">
+                    <a:xfrm>
+                      <a:off x="0" y="0"/>
+                      <a:ext cx="4667250" cy="3552825"/>
+                    </a:xfrm>
+                    <a:prstGeom prst="rect">
+                      <a:avLst/>
+                    </a:prstGeom>
+                    <a:noFill/>
+                    <a:ln>
+                      <a:noFill/>
+                    </a:ln>
+                  </pic:spPr>
+                </pic:pic>
+              </a:graphicData>
+            </a:graphic>
+          </wp:inline>
+        </w:drawing>
+      </w:r>
+    </w:p>
+    <w:p>
+      <w:r>
+        <w:br w:type="page"/>
+      </w:r>
+    </w:p>
+    <w:p/>
+    <w:p>
+      <w:r>
+        <w:rPr>
+          <w:noProof/>
+        </w:rPr>
+        <w:drawing>
+          <wp:inline distT="0" distB="0" distL="0" distR="0" wp14:anchorId="7B139557" wp14:editId="2C0D8227">
+            <wp:extent cx="4676775" cy="3581400"/>
+            <wp:effectExtent l="0" t="0" r="9525" b="0"/>
+            <wp:docPr id="2" name="Kép 2" descr="C:\Users\marci\Pictures\UserManualPictures\Screenshot (189).png"/>
+            <wp:cNvGraphicFramePr>
+              <a:graphicFrameLocks xmlns:a="http://schemas.openxmlformats.org/drawingml/2006/main" noChangeAspect="1"/>
+            </wp:cNvGraphicFramePr>
+            <a:graphic xmlns:a="http://schemas.openxmlformats.org/drawingml/2006/main">
+              <a:graphicData uri="http://schemas.openxmlformats.org/drawingml/2006/picture">
+                <pic:pic xmlns:pic="http://schemas.openxmlformats.org/drawingml/2006/picture">
+                  <pic:nvPicPr>
+                    <pic:cNvPr id="0" name="Picture 1" descr="C:\Users\marci\Pictures\UserManualPictures\Screenshot (189).png"/>
+                    <pic:cNvPicPr>
+                      <a:picLocks noChangeAspect="1" noChangeArrowheads="1"/>
+                    </pic:cNvPicPr>
+                  </pic:nvPicPr>
+                  <pic:blipFill>
+                    <a:blip r:embed="rId33">
+                      <a:extLst>
+                        <a:ext uri="{28A0092B-C50C-407E-A947-70E740481C1C}">
+                          <a14:useLocalDpi xmlns:a14="http://schemas.microsoft.com/office/drawing/2010/main" val="0"/>
+                        </a:ext>
+                      </a:extLst>
+                    </a:blip>
+                    <a:srcRect/>
+                    <a:stretch>
+                      <a:fillRect/>
+                    </a:stretch>
+                  </pic:blipFill>
+                  <pic:spPr bwMode="auto">
+                    <a:xfrm>
+                      <a:off x="0" y="0"/>
+                      <a:ext cx="4676775" cy="3581400"/>
+                    </a:xfrm>
+                    <a:prstGeom prst="rect">
+                      <a:avLst/>
+                    </a:prstGeom>
+                    <a:noFill/>
+                    <a:ln>
+                      <a:noFill/>
+                    </a:ln>
+                  </pic:spPr>
+                </pic:pic>
+              </a:graphicData>
+            </a:graphic>
+          </wp:inline>
+        </w:drawing>
+      </w:r>
+    </w:p>
+    <w:p>
+      <w:pPr>
+        <w:pStyle w:val="Cmsor2"/>
+        <w:numPr>
+          <w:ilvl w:val="1"/>
+          <w:numId w:val="1"/>
+        </w:numPr>
+      </w:pPr>
+      <w:r>
+        <w:lastRenderedPageBreak/>
+        <w:t>A program használata</w:t>
+      </w:r>
+    </w:p>
+    <w:p>
+      <w:r>
+        <w:rPr>
+          <w:noProof/>
+        </w:rPr>
+        <w:drawing>
+          <wp:inline distT="0" distB="0" distL="0" distR="0" wp14:anchorId="18B0BAA1" wp14:editId="38FCFC3A">
+            <wp:extent cx="5572125" cy="3028950"/>
+            <wp:effectExtent l="0" t="0" r="9525" b="0"/>
+            <wp:docPr id="70" name="Kép 70" descr="C:\Users\marci\Pictures\UserManualPictures\Screenshot (184).png"/>
+            <wp:cNvGraphicFramePr>
+              <a:graphicFrameLocks xmlns:a="http://schemas.openxmlformats.org/drawingml/2006/main" noChangeAspect="1"/>
+            </wp:cNvGraphicFramePr>
+            <a:graphic xmlns:a="http://schemas.openxmlformats.org/drawingml/2006/main">
+              <a:graphicData uri="http://schemas.openxmlformats.org/drawingml/2006/picture">
+                <pic:pic xmlns:pic="http://schemas.openxmlformats.org/drawingml/2006/picture">
+                  <pic:nvPicPr>
+                    <pic:cNvPr id="0" name="Picture 49" descr="C:\Users\marci\Pictures\UserManualPictures\Screenshot (184).png"/>
+                    <pic:cNvPicPr>
+                      <a:picLocks noChangeAspect="1" noChangeArrowheads="1"/>
+                    </pic:cNvPicPr>
+                  </pic:nvPicPr>
+                  <pic:blipFill>
+                    <a:blip r:embed="rId34">
+                      <a:extLst>
+                        <a:ext uri="{28A0092B-C50C-407E-A947-70E740481C1C}">
+                          <a14:useLocalDpi xmlns:a14="http://schemas.microsoft.com/office/drawing/2010/main" val="0"/>
+                        </a:ext>
+                      </a:extLst>
+                    </a:blip>
+                    <a:srcRect/>
+                    <a:stretch>
+                      <a:fillRect/>
+                    </a:stretch>
+                  </pic:blipFill>
+                  <pic:spPr bwMode="auto">
+                    <a:xfrm>
+                      <a:off x="0" y="0"/>
+                      <a:ext cx="5572125" cy="3028950"/>
+                    </a:xfrm>
+                    <a:prstGeom prst="rect">
+                      <a:avLst/>
+                    </a:prstGeom>
+                    <a:noFill/>
+                    <a:ln>
+                      <a:noFill/>
+                    </a:ln>
+                  </pic:spPr>
+                </pic:pic>
+              </a:graphicData>
+            </a:graphic>
+          </wp:inline>
+        </w:drawing>
+      </w:r>
+      <w:r>
+        <w:rPr>
+          <w:noProof/>
+        </w:rPr>
+        <w:drawing>
+          <wp:inline distT="0" distB="0" distL="0" distR="0" wp14:anchorId="4EF46344" wp14:editId="3109BBB0">
+            <wp:extent cx="3657600" cy="3048000"/>
+            <wp:effectExtent l="0" t="0" r="0" b="0"/>
+            <wp:docPr id="69" name="Kép 69" descr="C:\Users\marci\Pictures\UserManualPictures\Screenshot (183).png"/>
+            <wp:cNvGraphicFramePr>
+              <a:graphicFrameLocks xmlns:a="http://schemas.openxmlformats.org/drawingml/2006/main" noChangeAspect="1"/>
+            </wp:cNvGraphicFramePr>
+            <a:graphic xmlns:a="http://schemas.openxmlformats.org/drawingml/2006/main">
+              <a:graphicData uri="http://schemas.openxmlformats.org/drawingml/2006/picture">
+                <pic:pic xmlns:pic="http://schemas.openxmlformats.org/drawingml/2006/picture">
+                  <pic:nvPicPr>
+                    <pic:cNvPr id="0" name="Picture 48" descr="C:\Users\marci\Pictures\UserManualPictures\Screenshot (183).png"/>
+                    <pic:cNvPicPr>
+                      <a:picLocks noChangeAspect="1" noChangeArrowheads="1"/>
+                    </pic:cNvPicPr>
+                  </pic:nvPicPr>
+                  <pic:blipFill>
+                    <a:blip r:embed="rId35">
+                      <a:extLst>
+                        <a:ext uri="{28A0092B-C50C-407E-A947-70E740481C1C}">
+                          <a14:useLocalDpi xmlns:a14="http://schemas.microsoft.com/office/drawing/2010/main" val="0"/>
+                        </a:ext>
+                      </a:extLst>
+                    </a:blip>
+                    <a:srcRect/>
+                    <a:stretch>
+                      <a:fillRect/>
+                    </a:stretch>
+                  </pic:blipFill>
+                  <pic:spPr bwMode="auto">
+                    <a:xfrm>
+                      <a:off x="0" y="0"/>
+                      <a:ext cx="3657600" cy="3048000"/>
+                    </a:xfrm>
+                    <a:prstGeom prst="rect">
+                      <a:avLst/>
+                    </a:prstGeom>
+                    <a:noFill/>
+                    <a:ln>
+                      <a:noFill/>
+                    </a:ln>
+                  </pic:spPr>
+                </pic:pic>
+              </a:graphicData>
+            </a:graphic>
+          </wp:inline>
+        </w:drawing>
+      </w:r>
+      <w:r>
+        <w:rPr>
+          <w:noProof/>
+        </w:rPr>
+        <w:lastRenderedPageBreak/>
+        <w:drawing>
+          <wp:inline distT="0" distB="0" distL="0" distR="0" wp14:anchorId="10910B10" wp14:editId="404A106F">
+            <wp:extent cx="9344025" cy="5514975"/>
+            <wp:effectExtent l="0" t="0" r="9525" b="9525"/>
+            <wp:docPr id="68" name="Kép 68" descr="C:\Users\marci\Pictures\UserManualPictures\Screenshot (182).png"/>
+            <wp:cNvGraphicFramePr>
+              <a:graphicFrameLocks xmlns:a="http://schemas.openxmlformats.org/drawingml/2006/main" noChangeAspect="1"/>
+            </wp:cNvGraphicFramePr>
+            <a:graphic xmlns:a="http://schemas.openxmlformats.org/drawingml/2006/main">
+              <a:graphicData uri="http://schemas.openxmlformats.org/drawingml/2006/picture">
+                <pic:pic xmlns:pic="http://schemas.openxmlformats.org/drawingml/2006/picture">
+                  <pic:nvPicPr>
+                    <pic:cNvPr id="0" name="Picture 47" descr="C:\Users\marci\Pictures\UserManualPictures\Screenshot (182).png"/>
+                    <pic:cNvPicPr>
+                      <a:picLocks noChangeAspect="1" noChangeArrowheads="1"/>
+                    </pic:cNvPicPr>
+                  </pic:nvPicPr>
+                  <pic:blipFill>
+                    <a:blip r:embed="rId36">
+                      <a:extLst>
+                        <a:ext uri="{28A0092B-C50C-407E-A947-70E740481C1C}">
+                          <a14:useLocalDpi xmlns:a14="http://schemas.microsoft.com/office/drawing/2010/main" val="0"/>
+                        </a:ext>
+                      </a:extLst>
+                    </a:blip>
+                    <a:srcRect/>
+                    <a:stretch>
+                      <a:fillRect/>
+                    </a:stretch>
+                  </pic:blipFill>
+                  <pic:spPr bwMode="auto">
+                    <a:xfrm>
+                      <a:off x="0" y="0"/>
+                      <a:ext cx="9344025" cy="5514975"/>
+                    </a:xfrm>
+                    <a:prstGeom prst="rect">
+                      <a:avLst/>
+                    </a:prstGeom>
+                    <a:noFill/>
+                    <a:ln>
+                      <a:noFill/>
+                    </a:ln>
+                  </pic:spPr>
+                </pic:pic>
+              </a:graphicData>
+            </a:graphic>
+          </wp:inline>
+        </w:drawing>
+      </w:r>
+      <w:r>
+        <w:rPr>
+          <w:noProof/>
+        </w:rPr>
+        <w:lastRenderedPageBreak/>
+        <w:drawing>
+          <wp:inline distT="0" distB="0" distL="0" distR="0" wp14:anchorId="276212BF" wp14:editId="46CB4051">
+            <wp:extent cx="5562600" cy="4095750"/>
+            <wp:effectExtent l="0" t="0" r="0" b="0"/>
+            <wp:docPr id="67" name="Kép 67" descr="C:\Users\marci\Pictures\UserManualPictures\Screenshot (181).png"/>
+            <wp:cNvGraphicFramePr>
+              <a:graphicFrameLocks xmlns:a="http://schemas.openxmlformats.org/drawingml/2006/main" noChangeAspect="1"/>
+            </wp:cNvGraphicFramePr>
+            <a:graphic xmlns:a="http://schemas.openxmlformats.org/drawingml/2006/main">
+              <a:graphicData uri="http://schemas.openxmlformats.org/drawingml/2006/picture">
+                <pic:pic xmlns:pic="http://schemas.openxmlformats.org/drawingml/2006/picture">
+                  <pic:nvPicPr>
+                    <pic:cNvPr id="0" name="Picture 46" descr="C:\Users\marci\Pictures\UserManualPictures\Screenshot (181).png"/>
+                    <pic:cNvPicPr>
+                      <a:picLocks noChangeAspect="1" noChangeArrowheads="1"/>
+                    </pic:cNvPicPr>
+                  </pic:nvPicPr>
+                  <pic:blipFill>
+                    <a:blip r:embed="rId37">
+                      <a:extLst>
+                        <a:ext uri="{28A0092B-C50C-407E-A947-70E740481C1C}">
+                          <a14:useLocalDpi xmlns:a14="http://schemas.microsoft.com/office/drawing/2010/main" val="0"/>
+                        </a:ext>
+                      </a:extLst>
+                    </a:blip>
+                    <a:srcRect/>
+                    <a:stretch>
+                      <a:fillRect/>
+                    </a:stretch>
+                  </pic:blipFill>
+                  <pic:spPr bwMode="auto">
+                    <a:xfrm>
+                      <a:off x="0" y="0"/>
+                      <a:ext cx="5562600" cy="4095750"/>
+                    </a:xfrm>
+                    <a:prstGeom prst="rect">
+                      <a:avLst/>
+                    </a:prstGeom>
+                    <a:noFill/>
+                    <a:ln>
+                      <a:noFill/>
+                    </a:ln>
+                  </pic:spPr>
+                </pic:pic>
+              </a:graphicData>
+            </a:graphic>
+          </wp:inline>
+        </w:drawing>
+      </w:r>
+      <w:r>
+        <w:rPr>
+          <w:noProof/>
+        </w:rPr>
+        <w:drawing>
+          <wp:inline distT="0" distB="0" distL="0" distR="0" wp14:anchorId="7875EA1F" wp14:editId="5D41E6A2">
+            <wp:extent cx="5553075" cy="3268511"/>
+            <wp:effectExtent l="0" t="0" r="0" b="8255"/>
+            <wp:docPr id="66" name="Kép 66" descr="C:\Users\marci\Pictures\UserManualPictures\Screenshot (180).png"/>
+            <wp:cNvGraphicFramePr>
+              <a:graphicFrameLocks xmlns:a="http://schemas.openxmlformats.org/drawingml/2006/main" noChangeAspect="1"/>
+            </wp:cNvGraphicFramePr>
+            <a:graphic xmlns:a="http://schemas.openxmlformats.org/drawingml/2006/main">
+              <a:graphicData uri="http://schemas.openxmlformats.org/drawingml/2006/picture">
+                <pic:pic xmlns:pic="http://schemas.openxmlformats.org/drawingml/2006/picture">
+                  <pic:nvPicPr>
+                    <pic:cNvPr id="0" name="Picture 45" descr="C:\Users\marci\Pictures\UserManualPictures\Screenshot (180).png"/>
+                    <pic:cNvPicPr>
+                      <a:picLocks noChangeAspect="1" noChangeArrowheads="1"/>
+                    </pic:cNvPicPr>
+                  </pic:nvPicPr>
+                  <pic:blipFill>
+                    <a:blip r:embed="rId38">
+                      <a:extLst>
+                        <a:ext uri="{28A0092B-C50C-407E-A947-70E740481C1C}">
+                          <a14:useLocalDpi xmlns:a14="http://schemas.microsoft.com/office/drawing/2010/main" val="0"/>
+                        </a:ext>
+                      </a:extLst>
+                    </a:blip>
+                    <a:srcRect/>
+                    <a:stretch>
+                      <a:fillRect/>
+                    </a:stretch>
+                  </pic:blipFill>
+                  <pic:spPr bwMode="auto">
+                    <a:xfrm>
+                      <a:off x="0" y="0"/>
+                      <a:ext cx="5575732" cy="3281847"/>
+                    </a:xfrm>
+                    <a:prstGeom prst="rect">
+                      <a:avLst/>
+                    </a:prstGeom>
+                    <a:noFill/>
+                    <a:ln>
+                      <a:noFill/>
+                    </a:ln>
+                  </pic:spPr>
+                </pic:pic>
+              </a:graphicData>
+            </a:graphic>
+          </wp:inline>
+        </w:drawing>
+      </w:r>
+      <w:r>
+        <w:rPr>
+          <w:noProof/>
+        </w:rPr>
+        <w:lastRenderedPageBreak/>
+        <w:drawing>
+          <wp:inline distT="0" distB="0" distL="0" distR="0" wp14:anchorId="5EA3A511" wp14:editId="18585EE8">
+            <wp:extent cx="5573359" cy="3286125"/>
+            <wp:effectExtent l="0" t="0" r="8890" b="0"/>
+            <wp:docPr id="65" name="Kép 65" descr="C:\Users\marci\Pictures\UserManualPictures\Screenshot (179).png"/>
+            <wp:cNvGraphicFramePr>
+              <a:graphicFrameLocks xmlns:a="http://schemas.openxmlformats.org/drawingml/2006/main" noChangeAspect="1"/>
+            </wp:cNvGraphicFramePr>
+            <a:graphic xmlns:a="http://schemas.openxmlformats.org/drawingml/2006/main">
+              <a:graphicData uri="http://schemas.openxmlformats.org/drawingml/2006/picture">
+                <pic:pic xmlns:pic="http://schemas.openxmlformats.org/drawingml/2006/picture">
+                  <pic:nvPicPr>
+                    <pic:cNvPr id="0" name="Picture 44" descr="C:\Users\marci\Pictures\UserManualPictures\Screenshot (179).png"/>
+                    <pic:cNvPicPr>
+                      <a:picLocks noChangeAspect="1" noChangeArrowheads="1"/>
+                    </pic:cNvPicPr>
+                  </pic:nvPicPr>
+                  <pic:blipFill>
+                    <a:blip r:embed="rId39">
+                      <a:extLst>
+                        <a:ext uri="{28A0092B-C50C-407E-A947-70E740481C1C}">
+                          <a14:useLocalDpi xmlns:a14="http://schemas.microsoft.com/office/drawing/2010/main" val="0"/>
+                        </a:ext>
+                      </a:extLst>
+                    </a:blip>
+                    <a:srcRect/>
+                    <a:stretch>
+                      <a:fillRect/>
+                    </a:stretch>
+                  </pic:blipFill>
+                  <pic:spPr bwMode="auto">
+                    <a:xfrm>
+                      <a:off x="0" y="0"/>
+                      <a:ext cx="5636202" cy="3323178"/>
+                    </a:xfrm>
+                    <a:prstGeom prst="rect">
+                      <a:avLst/>
+                    </a:prstGeom>
+                    <a:noFill/>
+                    <a:ln>
+                      <a:noFill/>
+                    </a:ln>
+                  </pic:spPr>
+                </pic:pic>
+              </a:graphicData>
+            </a:graphic>
+          </wp:inline>
+        </w:drawing>
+      </w:r>
+      <w:r>
+        <w:rPr>
+          <w:noProof/>
+        </w:rPr>
+        <w:drawing>
+          <wp:inline distT="0" distB="0" distL="0" distR="0" wp14:anchorId="4700561E" wp14:editId="41E7A225">
+            <wp:extent cx="5572125" cy="3291072"/>
+            <wp:effectExtent l="0" t="0" r="0" b="5080"/>
+            <wp:docPr id="64" name="Kép 64" descr="C:\Users\marci\Pictures\UserManualPictures\Screenshot (178).png"/>
+            <wp:cNvGraphicFramePr>
+              <a:graphicFrameLocks xmlns:a="http://schemas.openxmlformats.org/drawingml/2006/main" noChangeAspect="1"/>
+            </wp:cNvGraphicFramePr>
+            <a:graphic xmlns:a="http://schemas.openxmlformats.org/drawingml/2006/main">
+              <a:graphicData uri="http://schemas.openxmlformats.org/drawingml/2006/picture">
+                <pic:pic xmlns:pic="http://schemas.openxmlformats.org/drawingml/2006/picture">
+                  <pic:nvPicPr>
+                    <pic:cNvPr id="0" name="Picture 43" descr="C:\Users\marci\Pictures\UserManualPictures\Screenshot (178).png"/>
+                    <pic:cNvPicPr>
+                      <a:picLocks noChangeAspect="1" noChangeArrowheads="1"/>
+                    </pic:cNvPicPr>
+                  </pic:nvPicPr>
+                  <pic:blipFill>
+                    <a:blip r:embed="rId40">
+                      <a:extLst>
+                        <a:ext uri="{28A0092B-C50C-407E-A947-70E740481C1C}">
+                          <a14:useLocalDpi xmlns:a14="http://schemas.microsoft.com/office/drawing/2010/main" val="0"/>
+                        </a:ext>
+                      </a:extLst>
+                    </a:blip>
+                    <a:srcRect/>
+                    <a:stretch>
+                      <a:fillRect/>
+                    </a:stretch>
+                  </pic:blipFill>
+                  <pic:spPr bwMode="auto">
+                    <a:xfrm>
+                      <a:off x="0" y="0"/>
+                      <a:ext cx="5592970" cy="3303384"/>
+                    </a:xfrm>
+                    <a:prstGeom prst="rect">
+                      <a:avLst/>
+                    </a:prstGeom>
+                    <a:noFill/>
+                    <a:ln>
+                      <a:noFill/>
+                    </a:ln>
+                  </pic:spPr>
+                </pic:pic>
+              </a:graphicData>
+            </a:graphic>
+          </wp:inline>
+        </w:drawing>
+      </w:r>
+      <w:r>
+        <w:rPr>
+          <w:noProof/>
+        </w:rPr>
+        <w:lastRenderedPageBreak/>
+        <w:drawing>
+          <wp:inline distT="0" distB="0" distL="0" distR="0" wp14:anchorId="72F487AD" wp14:editId="35CB8B07">
+            <wp:extent cx="5495925" cy="3252690"/>
+            <wp:effectExtent l="0" t="0" r="0" b="5080"/>
+            <wp:docPr id="63" name="Kép 63" descr="C:\Users\marci\Pictures\UserManualPictures\Screenshot (177).png"/>
+            <wp:cNvGraphicFramePr>
+              <a:graphicFrameLocks xmlns:a="http://schemas.openxmlformats.org/drawingml/2006/main" noChangeAspect="1"/>
+            </wp:cNvGraphicFramePr>
+            <a:graphic xmlns:a="http://schemas.openxmlformats.org/drawingml/2006/main">
+              <a:graphicData uri="http://schemas.openxmlformats.org/drawingml/2006/picture">
+                <pic:pic xmlns:pic="http://schemas.openxmlformats.org/drawingml/2006/picture">
+                  <pic:nvPicPr>
+                    <pic:cNvPr id="0" name="Picture 42" descr="C:\Users\marci\Pictures\UserManualPictures\Screenshot (177).png"/>
+                    <pic:cNvPicPr>
+                      <a:picLocks noChangeAspect="1" noChangeArrowheads="1"/>
+                    </pic:cNvPicPr>
+                  </pic:nvPicPr>
+                  <pic:blipFill>
+                    <a:blip r:embed="rId41">
+                      <a:extLst>
+                        <a:ext uri="{28A0092B-C50C-407E-A947-70E740481C1C}">
+                          <a14:useLocalDpi xmlns:a14="http://schemas.microsoft.com/office/drawing/2010/main" val="0"/>
+                        </a:ext>
+                      </a:extLst>
+                    </a:blip>
+                    <a:srcRect/>
+                    <a:stretch>
+                      <a:fillRect/>
+                    </a:stretch>
+                  </pic:blipFill>
+                  <pic:spPr bwMode="auto">
+                    <a:xfrm>
+                      <a:off x="0" y="0"/>
+                      <a:ext cx="5520690" cy="3267347"/>
+                    </a:xfrm>
+                    <a:prstGeom prst="rect">
+                      <a:avLst/>
+                    </a:prstGeom>
+                    <a:noFill/>
+                    <a:ln>
+                      <a:noFill/>
+                    </a:ln>
+                  </pic:spPr>
+                </pic:pic>
+              </a:graphicData>
+            </a:graphic>
+          </wp:inline>
+        </w:drawing>
+      </w:r>
+      <w:r>
+        <w:rPr>
+          <w:noProof/>
+        </w:rPr>
+        <w:drawing>
+          <wp:inline distT="0" distB="0" distL="0" distR="0" wp14:anchorId="2A05DC54" wp14:editId="3D506F6E">
+            <wp:extent cx="5508740" cy="3248025"/>
+            <wp:effectExtent l="0" t="0" r="0" b="0"/>
+            <wp:docPr id="62" name="Kép 62" descr="C:\Users\marci\Pictures\UserManualPictures\Screenshot (176).png"/>
+            <wp:cNvGraphicFramePr>
+              <a:graphicFrameLocks xmlns:a="http://schemas.openxmlformats.org/drawingml/2006/main" noChangeAspect="1"/>
+            </wp:cNvGraphicFramePr>
+            <a:graphic xmlns:a="http://schemas.openxmlformats.org/drawingml/2006/main">
+              <a:graphicData uri="http://schemas.openxmlformats.org/drawingml/2006/picture">
+                <pic:pic xmlns:pic="http://schemas.openxmlformats.org/drawingml/2006/picture">
+                  <pic:nvPicPr>
+                    <pic:cNvPr id="0" name="Picture 41" descr="C:\Users\marci\Pictures\UserManualPictures\Screenshot (176).png"/>
+                    <pic:cNvPicPr>
+                      <a:picLocks noChangeAspect="1" noChangeArrowheads="1"/>
+                    </pic:cNvPicPr>
+                  </pic:nvPicPr>
+                  <pic:blipFill>
+                    <a:blip r:embed="rId42">
+                      <a:extLst>
+                        <a:ext uri="{28A0092B-C50C-407E-A947-70E740481C1C}">
+                          <a14:useLocalDpi xmlns:a14="http://schemas.microsoft.com/office/drawing/2010/main" val="0"/>
+                        </a:ext>
+                      </a:extLst>
+                    </a:blip>
+                    <a:srcRect/>
+                    <a:stretch>
+                      <a:fillRect/>
+                    </a:stretch>
+                  </pic:blipFill>
+                  <pic:spPr bwMode="auto">
+                    <a:xfrm>
+                      <a:off x="0" y="0"/>
+                      <a:ext cx="5519253" cy="3254224"/>
+                    </a:xfrm>
+                    <a:prstGeom prst="rect">
+                      <a:avLst/>
+                    </a:prstGeom>
+                    <a:noFill/>
+                    <a:ln>
+                      <a:noFill/>
+                    </a:ln>
+                  </pic:spPr>
+                </pic:pic>
+              </a:graphicData>
+            </a:graphic>
+          </wp:inline>
+        </w:drawing>
+      </w:r>
+      <w:r>
+        <w:rPr>
+          <w:noProof/>
+        </w:rPr>
+        <w:lastRenderedPageBreak/>
+        <w:drawing>
+          <wp:inline distT="0" distB="0" distL="0" distR="0" wp14:anchorId="3DE24C52" wp14:editId="752CF781">
+            <wp:extent cx="5708891" cy="3371850"/>
+            <wp:effectExtent l="0" t="0" r="6350" b="0"/>
+            <wp:docPr id="61" name="Kép 61" descr="C:\Users\marci\Pictures\UserManualPictures\Screenshot (175).png"/>
+            <wp:cNvGraphicFramePr>
+              <a:graphicFrameLocks xmlns:a="http://schemas.openxmlformats.org/drawingml/2006/main" noChangeAspect="1"/>
+            </wp:cNvGraphicFramePr>
+            <a:graphic xmlns:a="http://schemas.openxmlformats.org/drawingml/2006/main">
+              <a:graphicData uri="http://schemas.openxmlformats.org/drawingml/2006/picture">
+                <pic:pic xmlns:pic="http://schemas.openxmlformats.org/drawingml/2006/picture">
+                  <pic:nvPicPr>
+                    <pic:cNvPr id="0" name="Picture 40" descr="C:\Users\marci\Pictures\UserManualPictures\Screenshot (175).png"/>
+                    <pic:cNvPicPr>
+                      <a:picLocks noChangeAspect="1" noChangeArrowheads="1"/>
+                    </pic:cNvPicPr>
+                  </pic:nvPicPr>
+                  <pic:blipFill>
+                    <a:blip r:embed="rId43">
+                      <a:extLst>
+                        <a:ext uri="{28A0092B-C50C-407E-A947-70E740481C1C}">
+                          <a14:useLocalDpi xmlns:a14="http://schemas.microsoft.com/office/drawing/2010/main" val="0"/>
+                        </a:ext>
+                      </a:extLst>
+                    </a:blip>
+                    <a:srcRect/>
+                    <a:stretch>
+                      <a:fillRect/>
+                    </a:stretch>
+                  </pic:blipFill>
+                  <pic:spPr bwMode="auto">
+                    <a:xfrm>
+                      <a:off x="0" y="0"/>
+                      <a:ext cx="5720365" cy="3378627"/>
+                    </a:xfrm>
+                    <a:prstGeom prst="rect">
+                      <a:avLst/>
+                    </a:prstGeom>
+                    <a:noFill/>
+                    <a:ln>
+                      <a:noFill/>
+                    </a:ln>
+                  </pic:spPr>
+                </pic:pic>
+              </a:graphicData>
+            </a:graphic>
+          </wp:inline>
+        </w:drawing>
+      </w:r>
+      <w:bookmarkStart w:id="20" w:name="_GoBack"/>
+      <w:r>
+        <w:rPr>
+          <w:noProof/>
+        </w:rPr>
+        <w:drawing>
+          <wp:inline distT="0" distB="0" distL="0" distR="0" wp14:anchorId="2D96BC68" wp14:editId="5C860AAF">
+            <wp:extent cx="5476875" cy="3234814"/>
+            <wp:effectExtent l="0" t="0" r="0" b="3810"/>
+            <wp:docPr id="60" name="Kép 60" descr="C:\Users\marci\Pictures\UserManualPictures\Screenshot (174).png"/>
+            <wp:cNvGraphicFramePr>
+              <a:graphicFrameLocks xmlns:a="http://schemas.openxmlformats.org/drawingml/2006/main" noChangeAspect="1"/>
+            </wp:cNvGraphicFramePr>
+            <a:graphic xmlns:a="http://schemas.openxmlformats.org/drawingml/2006/main">
+              <a:graphicData uri="http://schemas.openxmlformats.org/drawingml/2006/picture">
+                <pic:pic xmlns:pic="http://schemas.openxmlformats.org/drawingml/2006/picture">
+                  <pic:nvPicPr>
+                    <pic:cNvPr id="0" name="Picture 39" descr="C:\Users\marci\Pictures\UserManualPictures\Screenshot (174).png"/>
+                    <pic:cNvPicPr>
+                      <a:picLocks noChangeAspect="1" noChangeArrowheads="1"/>
+                    </pic:cNvPicPr>
+                  </pic:nvPicPr>
+                  <pic:blipFill>
+                    <a:blip r:embed="rId44">
+                      <a:extLst>
+                        <a:ext uri="{28A0092B-C50C-407E-A947-70E740481C1C}">
+                          <a14:useLocalDpi xmlns:a14="http://schemas.microsoft.com/office/drawing/2010/main" val="0"/>
+                        </a:ext>
+                      </a:extLst>
+                    </a:blip>
+                    <a:srcRect/>
+                    <a:stretch>
+                      <a:fillRect/>
+                    </a:stretch>
+                  </pic:blipFill>
+                  <pic:spPr bwMode="auto">
+                    <a:xfrm>
+                      <a:off x="0" y="0"/>
+                      <a:ext cx="5502042" cy="3249679"/>
+                    </a:xfrm>
+                    <a:prstGeom prst="rect">
+                      <a:avLst/>
+                    </a:prstGeom>
+                    <a:noFill/>
+                    <a:ln>
+                      <a:noFill/>
+                    </a:ln>
+                  </pic:spPr>
+                </pic:pic>
+              </a:graphicData>
+            </a:graphic>
+          </wp:inline>
+        </w:drawing>
+      </w:r>
+      <w:bookmarkEnd w:id="20"/>
+      <w:r>
+        <w:rPr>
+          <w:noProof/>
+        </w:rPr>
+        <w:lastRenderedPageBreak/>
+        <w:drawing>
+          <wp:inline distT="0" distB="0" distL="0" distR="0" wp14:anchorId="0AC6BABA" wp14:editId="266208A7">
+            <wp:extent cx="3657600" cy="3038475"/>
+            <wp:effectExtent l="0" t="0" r="0" b="9525"/>
+            <wp:docPr id="59" name="Kép 59" descr="C:\Users\marci\Pictures\UserManualPictures\Screenshot (173).png"/>
+            <wp:cNvGraphicFramePr>
+              <a:graphicFrameLocks xmlns:a="http://schemas.openxmlformats.org/drawingml/2006/main" noChangeAspect="1"/>
+            </wp:cNvGraphicFramePr>
+            <a:graphic xmlns:a="http://schemas.openxmlformats.org/drawingml/2006/main">
+              <a:graphicData uri="http://schemas.openxmlformats.org/drawingml/2006/picture">
+                <pic:pic xmlns:pic="http://schemas.openxmlformats.org/drawingml/2006/picture">
+                  <pic:nvPicPr>
+                    <pic:cNvPr id="0" name="Picture 38" descr="C:\Users\marci\Pictures\UserManualPictures\Screenshot (173).png"/>
+                    <pic:cNvPicPr>
+                      <a:picLocks noChangeAspect="1" noChangeArrowheads="1"/>
+                    </pic:cNvPicPr>
+                  </pic:nvPicPr>
+                  <pic:blipFill>
+                    <a:blip r:embed="rId45">
+                      <a:extLst>
+                        <a:ext uri="{28A0092B-C50C-407E-A947-70E740481C1C}">
+                          <a14:useLocalDpi xmlns:a14="http://schemas.microsoft.com/office/drawing/2010/main" val="0"/>
+                        </a:ext>
+                      </a:extLst>
+                    </a:blip>
+                    <a:srcRect/>
+                    <a:stretch>
+                      <a:fillRect/>
+                    </a:stretch>
+                  </pic:blipFill>
+                  <pic:spPr bwMode="auto">
+                    <a:xfrm>
+                      <a:off x="0" y="0"/>
+                      <a:ext cx="3657600" cy="3038475"/>
+                    </a:xfrm>
+                    <a:prstGeom prst="rect">
+                      <a:avLst/>
+                    </a:prstGeom>
+                    <a:noFill/>
+                    <a:ln>
+                      <a:noFill/>
+                    </a:ln>
+                  </pic:spPr>
+                </pic:pic>
+              </a:graphicData>
+            </a:graphic>
+          </wp:inline>
+        </w:drawing>
+      </w:r>
+      <w:r>
+        <w:rPr>
+          <w:noProof/>
+        </w:rPr>
+        <w:drawing>
+          <wp:inline distT="0" distB="0" distL="0" distR="0" wp14:anchorId="04F615FD" wp14:editId="6515179C">
+            <wp:extent cx="2514600" cy="1933575"/>
+            <wp:effectExtent l="0" t="0" r="0" b="9525"/>
+            <wp:docPr id="58" name="Kép 58" descr="C:\Users\marci\Pictures\UserManualPictures\Screenshot (172).png"/>
+            <wp:cNvGraphicFramePr>
+              <a:graphicFrameLocks xmlns:a="http://schemas.openxmlformats.org/drawingml/2006/main" noChangeAspect="1"/>
+            </wp:cNvGraphicFramePr>
+            <a:graphic xmlns:a="http://schemas.openxmlformats.org/drawingml/2006/main">
+              <a:graphicData uri="http://schemas.openxmlformats.org/drawingml/2006/picture">
+                <pic:pic xmlns:pic="http://schemas.openxmlformats.org/drawingml/2006/picture">
+                  <pic:nvPicPr>
+                    <pic:cNvPr id="0" name="Picture 37" descr="C:\Users\marci\Pictures\UserManualPictures\Screenshot (172).png"/>
+                    <pic:cNvPicPr>
+                      <a:picLocks noChangeAspect="1" noChangeArrowheads="1"/>
+                    </pic:cNvPicPr>
+                  </pic:nvPicPr>
+                  <pic:blipFill>
+                    <a:blip r:embed="rId46">
+                      <a:extLst>
+                        <a:ext uri="{28A0092B-C50C-407E-A947-70E740481C1C}">
+                          <a14:useLocalDpi xmlns:a14="http://schemas.microsoft.com/office/drawing/2010/main" val="0"/>
+                        </a:ext>
+                      </a:extLst>
+                    </a:blip>
+                    <a:srcRect/>
+                    <a:stretch>
+                      <a:fillRect/>
+                    </a:stretch>
+                  </pic:blipFill>
+                  <pic:spPr bwMode="auto">
+                    <a:xfrm>
+                      <a:off x="0" y="0"/>
+                      <a:ext cx="2514600" cy="1933575"/>
+                    </a:xfrm>
+                    <a:prstGeom prst="rect">
+                      <a:avLst/>
+                    </a:prstGeom>
+                    <a:noFill/>
+                    <a:ln>
+                      <a:noFill/>
+                    </a:ln>
+                  </pic:spPr>
+                </pic:pic>
+              </a:graphicData>
+            </a:graphic>
+          </wp:inline>
+        </w:drawing>
+      </w:r>
+      <w:r>
+        <w:rPr>
+          <w:noProof/>
+        </w:rPr>
+        <w:drawing>
+          <wp:inline distT="0" distB="0" distL="0" distR="0" wp14:anchorId="6FB64906" wp14:editId="3DACBDED">
+            <wp:extent cx="3657600" cy="3048000"/>
+            <wp:effectExtent l="0" t="0" r="0" b="0"/>
+            <wp:docPr id="57" name="Kép 57" descr="C:\Users\marci\Pictures\UserManualPictures\Screenshot (171).png"/>
+            <wp:cNvGraphicFramePr>
+              <a:graphicFrameLocks xmlns:a="http://schemas.openxmlformats.org/drawingml/2006/main" noChangeAspect="1"/>
+            </wp:cNvGraphicFramePr>
+            <a:graphic xmlns:a="http://schemas.openxmlformats.org/drawingml/2006/main">
+              <a:graphicData uri="http://schemas.openxmlformats.org/drawingml/2006/picture">
+                <pic:pic xmlns:pic="http://schemas.openxmlformats.org/drawingml/2006/picture">
+                  <pic:nvPicPr>
+                    <pic:cNvPr id="0" name="Picture 36" descr="C:\Users\marci\Pictures\UserManualPictures\Screenshot (171).png"/>
+                    <pic:cNvPicPr>
+                      <a:picLocks noChangeAspect="1" noChangeArrowheads="1"/>
+                    </pic:cNvPicPr>
+                  </pic:nvPicPr>
+                  <pic:blipFill>
+                    <a:blip r:embed="rId47">
+                      <a:extLst>
+                        <a:ext uri="{28A0092B-C50C-407E-A947-70E740481C1C}">
+                          <a14:useLocalDpi xmlns:a14="http://schemas.microsoft.com/office/drawing/2010/main" val="0"/>
+                        </a:ext>
+                      </a:extLst>
+                    </a:blip>
+                    <a:srcRect/>
+                    <a:stretch>
+                      <a:fillRect/>
+                    </a:stretch>
+                  </pic:blipFill>
+                  <pic:spPr bwMode="auto">
+                    <a:xfrm>
+                      <a:off x="0" y="0"/>
+                      <a:ext cx="3657600" cy="3048000"/>
+                    </a:xfrm>
+                    <a:prstGeom prst="rect">
+                      <a:avLst/>
+                    </a:prstGeom>
+                    <a:noFill/>
+                    <a:ln>
+                      <a:noFill/>
+                    </a:ln>
+                  </pic:spPr>
+                </pic:pic>
+              </a:graphicData>
+            </a:graphic>
+          </wp:inline>
+        </w:drawing>
+      </w:r>
+      <w:r>
+        <w:rPr>
+          <w:noProof/>
+        </w:rPr>
+        <w:lastRenderedPageBreak/>
+        <w:drawing>
+          <wp:inline distT="0" distB="0" distL="0" distR="0" wp14:anchorId="3F1C5B46" wp14:editId="6BD7C047">
+            <wp:extent cx="2562225" cy="3648075"/>
+            <wp:effectExtent l="0" t="0" r="9525" b="9525"/>
+            <wp:docPr id="56" name="Kép 56" descr="C:\Users\marci\Pictures\UserManualPictures\Screenshot (170).png"/>
+            <wp:cNvGraphicFramePr>
+              <a:graphicFrameLocks xmlns:a="http://schemas.openxmlformats.org/drawingml/2006/main" noChangeAspect="1"/>
+            </wp:cNvGraphicFramePr>
+            <a:graphic xmlns:a="http://schemas.openxmlformats.org/drawingml/2006/main">
+              <a:graphicData uri="http://schemas.openxmlformats.org/drawingml/2006/picture">
+                <pic:pic xmlns:pic="http://schemas.openxmlformats.org/drawingml/2006/picture">
+                  <pic:nvPicPr>
+                    <pic:cNvPr id="0" name="Picture 35" descr="C:\Users\marci\Pictures\UserManualPictures\Screenshot (170).png"/>
+                    <pic:cNvPicPr>
+                      <a:picLocks noChangeAspect="1" noChangeArrowheads="1"/>
+                    </pic:cNvPicPr>
+                  </pic:nvPicPr>
+                  <pic:blipFill>
+                    <a:blip r:embed="rId48">
+                      <a:extLst>
+                        <a:ext uri="{28A0092B-C50C-407E-A947-70E740481C1C}">
+                          <a14:useLocalDpi xmlns:a14="http://schemas.microsoft.com/office/drawing/2010/main" val="0"/>
+                        </a:ext>
+                      </a:extLst>
+                    </a:blip>
+                    <a:srcRect/>
+                    <a:stretch>
+                      <a:fillRect/>
+                    </a:stretch>
+                  </pic:blipFill>
+                  <pic:spPr bwMode="auto">
+                    <a:xfrm>
+                      <a:off x="0" y="0"/>
+                      <a:ext cx="2562225" cy="3648075"/>
+                    </a:xfrm>
+                    <a:prstGeom prst="rect">
+                      <a:avLst/>
+                    </a:prstGeom>
+                    <a:noFill/>
+                    <a:ln>
+                      <a:noFill/>
+                    </a:ln>
+                  </pic:spPr>
+                </pic:pic>
+              </a:graphicData>
+            </a:graphic>
+          </wp:inline>
+        </w:drawing>
+      </w:r>
+      <w:r>
+        <w:rPr>
+          <w:noProof/>
+        </w:rPr>
+        <w:drawing>
+          <wp:inline distT="0" distB="0" distL="0" distR="0" wp14:anchorId="3DE65C14" wp14:editId="0C6BE326">
+            <wp:extent cx="2571750" cy="3657600"/>
+            <wp:effectExtent l="0" t="0" r="0" b="0"/>
+            <wp:docPr id="55" name="Kép 55" descr="C:\Users\marci\Pictures\UserManualPictures\Screenshot (169).png"/>
+            <wp:cNvGraphicFramePr>
+              <a:graphicFrameLocks xmlns:a="http://schemas.openxmlformats.org/drawingml/2006/main" noChangeAspect="1"/>
+            </wp:cNvGraphicFramePr>
+            <a:graphic xmlns:a="http://schemas.openxmlformats.org/drawingml/2006/main">
+              <a:graphicData uri="http://schemas.openxmlformats.org/drawingml/2006/picture">
+                <pic:pic xmlns:pic="http://schemas.openxmlformats.org/drawingml/2006/picture">
+                  <pic:nvPicPr>
+                    <pic:cNvPr id="0" name="Picture 34" descr="C:\Users\marci\Pictures\UserManualPictures\Screenshot (169).png"/>
+                    <pic:cNvPicPr>
+                      <a:picLocks noChangeAspect="1" noChangeArrowheads="1"/>
+                    </pic:cNvPicPr>
+                  </pic:nvPicPr>
+                  <pic:blipFill>
+                    <a:blip r:embed="rId49">
+                      <a:extLst>
+                        <a:ext uri="{28A0092B-C50C-407E-A947-70E740481C1C}">
+                          <a14:useLocalDpi xmlns:a14="http://schemas.microsoft.com/office/drawing/2010/main" val="0"/>
+                        </a:ext>
+                      </a:extLst>
+                    </a:blip>
+                    <a:srcRect/>
+                    <a:stretch>
+                      <a:fillRect/>
+                    </a:stretch>
+                  </pic:blipFill>
+                  <pic:spPr bwMode="auto">
+                    <a:xfrm>
+                      <a:off x="0" y="0"/>
+                      <a:ext cx="2571750" cy="3657600"/>
+                    </a:xfrm>
+                    <a:prstGeom prst="rect">
+                      <a:avLst/>
+                    </a:prstGeom>
+                    <a:noFill/>
+                    <a:ln>
+                      <a:noFill/>
+                    </a:ln>
+                  </pic:spPr>
+                </pic:pic>
+              </a:graphicData>
+            </a:graphic>
+          </wp:inline>
+        </w:drawing>
+      </w:r>
+      <w:r>
+        <w:rPr>
+          <w:noProof/>
+        </w:rPr>
+        <w:drawing>
+          <wp:inline distT="0" distB="0" distL="0" distR="0" wp14:anchorId="49674854" wp14:editId="751D7F0D">
+            <wp:extent cx="3648075" cy="3019425"/>
+            <wp:effectExtent l="0" t="0" r="9525" b="9525"/>
+            <wp:docPr id="54" name="Kép 54" descr="C:\Users\marci\Pictures\UserManualPictures\Screenshot (168).png"/>
+            <wp:cNvGraphicFramePr>
+              <a:graphicFrameLocks xmlns:a="http://schemas.openxmlformats.org/drawingml/2006/main" noChangeAspect="1"/>
+            </wp:cNvGraphicFramePr>
+            <a:graphic xmlns:a="http://schemas.openxmlformats.org/drawingml/2006/main">
+              <a:graphicData uri="http://schemas.openxmlformats.org/drawingml/2006/picture">
+                <pic:pic xmlns:pic="http://schemas.openxmlformats.org/drawingml/2006/picture">
+                  <pic:nvPicPr>
+                    <pic:cNvPr id="0" name="Picture 33" descr="C:\Users\marci\Pictures\UserManualPictures\Screenshot (168).png"/>
+                    <pic:cNvPicPr>
+                      <a:picLocks noChangeAspect="1" noChangeArrowheads="1"/>
+                    </pic:cNvPicPr>
+                  </pic:nvPicPr>
+                  <pic:blipFill>
+                    <a:blip r:embed="rId50">
+                      <a:extLst>
+                        <a:ext uri="{28A0092B-C50C-407E-A947-70E740481C1C}">
+                          <a14:useLocalDpi xmlns:a14="http://schemas.microsoft.com/office/drawing/2010/main" val="0"/>
+                        </a:ext>
+                      </a:extLst>
+                    </a:blip>
+                    <a:srcRect/>
+                    <a:stretch>
+                      <a:fillRect/>
+                    </a:stretch>
+                  </pic:blipFill>
+                  <pic:spPr bwMode="auto">
+                    <a:xfrm>
+                      <a:off x="0" y="0"/>
+                      <a:ext cx="3648075" cy="3019425"/>
+                    </a:xfrm>
+                    <a:prstGeom prst="rect">
+                      <a:avLst/>
+                    </a:prstGeom>
+                    <a:noFill/>
+                    <a:ln>
+                      <a:noFill/>
+                    </a:ln>
+                  </pic:spPr>
+                </pic:pic>
+              </a:graphicData>
+            </a:graphic>
+          </wp:inline>
+        </w:drawing>
+      </w:r>
+      <w:r>
+        <w:rPr>
+          <w:noProof/>
+        </w:rPr>
+        <w:drawing>
+          <wp:inline distT="0" distB="0" distL="0" distR="0" wp14:anchorId="1A4E88EC" wp14:editId="13726EE2">
+            <wp:extent cx="3219450" cy="1190625"/>
+            <wp:effectExtent l="0" t="0" r="0" b="9525"/>
+            <wp:docPr id="53" name="Kép 53" descr="C:\Users\marci\Pictures\UserManualPictures\Screenshot (167).png"/>
+            <wp:cNvGraphicFramePr>
+              <a:graphicFrameLocks xmlns:a="http://schemas.openxmlformats.org/drawingml/2006/main" noChangeAspect="1"/>
+            </wp:cNvGraphicFramePr>
+            <a:graphic xmlns:a="http://schemas.openxmlformats.org/drawingml/2006/main">
+              <a:graphicData uri="http://schemas.openxmlformats.org/drawingml/2006/picture">
+                <pic:pic xmlns:pic="http://schemas.openxmlformats.org/drawingml/2006/picture">
+                  <pic:nvPicPr>
+                    <pic:cNvPr id="0" name="Picture 32" descr="C:\Users\marci\Pictures\UserManualPictures\Screenshot (167).png"/>
+                    <pic:cNvPicPr>
+                      <a:picLocks noChangeAspect="1" noChangeArrowheads="1"/>
+                    </pic:cNvPicPr>
+                  </pic:nvPicPr>
+                  <pic:blipFill>
+                    <a:blip r:embed="rId51">
+                      <a:extLst>
+                        <a:ext uri="{28A0092B-C50C-407E-A947-70E740481C1C}">
+                          <a14:useLocalDpi xmlns:a14="http://schemas.microsoft.com/office/drawing/2010/main" val="0"/>
+                        </a:ext>
+                      </a:extLst>
+                    </a:blip>
+                    <a:srcRect/>
+                    <a:stretch>
+                      <a:fillRect/>
+                    </a:stretch>
+                  </pic:blipFill>
+                  <pic:spPr bwMode="auto">
+                    <a:xfrm>
+                      <a:off x="0" y="0"/>
+                      <a:ext cx="3219450" cy="1190625"/>
+                    </a:xfrm>
+                    <a:prstGeom prst="rect">
+                      <a:avLst/>
+                    </a:prstGeom>
+                    <a:noFill/>
+                    <a:ln>
+                      <a:noFill/>
+                    </a:ln>
+                  </pic:spPr>
+                </pic:pic>
+              </a:graphicData>
+            </a:graphic>
+          </wp:inline>
+        </w:drawing>
+      </w:r>
+      <w:r>
+        <w:rPr>
+          <w:noProof/>
+        </w:rPr>
+        <w:lastRenderedPageBreak/>
+        <w:drawing>
+          <wp:inline distT="0" distB="0" distL="0" distR="0" wp14:anchorId="51E7875F" wp14:editId="6183CC07">
+            <wp:extent cx="3228975" cy="1200150"/>
+            <wp:effectExtent l="0" t="0" r="9525" b="0"/>
+            <wp:docPr id="52" name="Kép 52" descr="C:\Users\marci\Pictures\UserManualPictures\Screenshot (166).png"/>
+            <wp:cNvGraphicFramePr>
+              <a:graphicFrameLocks xmlns:a="http://schemas.openxmlformats.org/drawingml/2006/main" noChangeAspect="1"/>
+            </wp:cNvGraphicFramePr>
+            <a:graphic xmlns:a="http://schemas.openxmlformats.org/drawingml/2006/main">
+              <a:graphicData uri="http://schemas.openxmlformats.org/drawingml/2006/picture">
+                <pic:pic xmlns:pic="http://schemas.openxmlformats.org/drawingml/2006/picture">
+                  <pic:nvPicPr>
+                    <pic:cNvPr id="0" name="Picture 31" descr="C:\Users\marci\Pictures\UserManualPictures\Screenshot (166).png"/>
+                    <pic:cNvPicPr>
+                      <a:picLocks noChangeAspect="1" noChangeArrowheads="1"/>
+                    </pic:cNvPicPr>
+                  </pic:nvPicPr>
+                  <pic:blipFill>
+                    <a:blip r:embed="rId52">
+                      <a:extLst>
+                        <a:ext uri="{28A0092B-C50C-407E-A947-70E740481C1C}">
+                          <a14:useLocalDpi xmlns:a14="http://schemas.microsoft.com/office/drawing/2010/main" val="0"/>
+                        </a:ext>
+                      </a:extLst>
+                    </a:blip>
+                    <a:srcRect/>
+                    <a:stretch>
+                      <a:fillRect/>
+                    </a:stretch>
+                  </pic:blipFill>
+                  <pic:spPr bwMode="auto">
+                    <a:xfrm>
+                      <a:off x="0" y="0"/>
+                      <a:ext cx="3228975" cy="1200150"/>
+                    </a:xfrm>
+                    <a:prstGeom prst="rect">
+                      <a:avLst/>
+                    </a:prstGeom>
+                    <a:noFill/>
+                    <a:ln>
+                      <a:noFill/>
+                    </a:ln>
+                  </pic:spPr>
+                </pic:pic>
+              </a:graphicData>
+            </a:graphic>
+          </wp:inline>
+        </w:drawing>
+      </w:r>
+      <w:r>
+        <w:rPr>
+          <w:noProof/>
+        </w:rPr>
+        <w:drawing>
+          <wp:inline distT="0" distB="0" distL="0" distR="0" wp14:anchorId="3A4125D9" wp14:editId="6FA453DD">
+            <wp:extent cx="3648075" cy="3048000"/>
+            <wp:effectExtent l="0" t="0" r="9525" b="0"/>
+            <wp:docPr id="51" name="Kép 51" descr="C:\Users\marci\Pictures\UserManualPictures\Screenshot (165).png"/>
+            <wp:cNvGraphicFramePr>
+              <a:graphicFrameLocks xmlns:a="http://schemas.openxmlformats.org/drawingml/2006/main" noChangeAspect="1"/>
+            </wp:cNvGraphicFramePr>
+            <a:graphic xmlns:a="http://schemas.openxmlformats.org/drawingml/2006/main">
+              <a:graphicData uri="http://schemas.openxmlformats.org/drawingml/2006/picture">
+                <pic:pic xmlns:pic="http://schemas.openxmlformats.org/drawingml/2006/picture">
+                  <pic:nvPicPr>
+                    <pic:cNvPr id="0" name="Picture 30" descr="C:\Users\marci\Pictures\UserManualPictures\Screenshot (165).png"/>
+                    <pic:cNvPicPr>
+                      <a:picLocks noChangeAspect="1" noChangeArrowheads="1"/>
+                    </pic:cNvPicPr>
+                  </pic:nvPicPr>
+                  <pic:blipFill>
+                    <a:blip r:embed="rId53">
+                      <a:extLst>
+                        <a:ext uri="{28A0092B-C50C-407E-A947-70E740481C1C}">
+                          <a14:useLocalDpi xmlns:a14="http://schemas.microsoft.com/office/drawing/2010/main" val="0"/>
+                        </a:ext>
+                      </a:extLst>
+                    </a:blip>
+                    <a:srcRect/>
+                    <a:stretch>
+                      <a:fillRect/>
+                    </a:stretch>
+                  </pic:blipFill>
+                  <pic:spPr bwMode="auto">
+                    <a:xfrm>
+                      <a:off x="0" y="0"/>
+                      <a:ext cx="3648075" cy="3048000"/>
+                    </a:xfrm>
+                    <a:prstGeom prst="rect">
+                      <a:avLst/>
+                    </a:prstGeom>
+                    <a:noFill/>
+                    <a:ln>
+                      <a:noFill/>
+                    </a:ln>
+                  </pic:spPr>
+                </pic:pic>
+              </a:graphicData>
+            </a:graphic>
+          </wp:inline>
+        </w:drawing>
+      </w:r>
+      <w:r>
+        <w:rPr>
+          <w:noProof/>
+        </w:rPr>
+        <w:drawing>
+          <wp:inline distT="0" distB="0" distL="0" distR="0" wp14:anchorId="7055C39B" wp14:editId="6BE6A5E7">
+            <wp:extent cx="3657600" cy="3038475"/>
+            <wp:effectExtent l="0" t="0" r="0" b="9525"/>
+            <wp:docPr id="50" name="Kép 50" descr="C:\Users\marci\Pictures\UserManualPictures\Screenshot (164).png"/>
+            <wp:cNvGraphicFramePr>
+              <a:graphicFrameLocks xmlns:a="http://schemas.openxmlformats.org/drawingml/2006/main" noChangeAspect="1"/>
+            </wp:cNvGraphicFramePr>
+            <a:graphic xmlns:a="http://schemas.openxmlformats.org/drawingml/2006/main">
+              <a:graphicData uri="http://schemas.openxmlformats.org/drawingml/2006/picture">
+                <pic:pic xmlns:pic="http://schemas.openxmlformats.org/drawingml/2006/picture">
+                  <pic:nvPicPr>
+                    <pic:cNvPr id="0" name="Picture 29" descr="C:\Users\marci\Pictures\UserManualPictures\Screenshot (164).png"/>
+                    <pic:cNvPicPr>
+                      <a:picLocks noChangeAspect="1" noChangeArrowheads="1"/>
+                    </pic:cNvPicPr>
+                  </pic:nvPicPr>
+                  <pic:blipFill>
+                    <a:blip r:embed="rId54">
+                      <a:extLst>
+                        <a:ext uri="{28A0092B-C50C-407E-A947-70E740481C1C}">
+                          <a14:useLocalDpi xmlns:a14="http://schemas.microsoft.com/office/drawing/2010/main" val="0"/>
+                        </a:ext>
+                      </a:extLst>
+                    </a:blip>
+                    <a:srcRect/>
+                    <a:stretch>
+                      <a:fillRect/>
+                    </a:stretch>
+                  </pic:blipFill>
+                  <pic:spPr bwMode="auto">
+                    <a:xfrm>
+                      <a:off x="0" y="0"/>
+                      <a:ext cx="3657600" cy="3038475"/>
+                    </a:xfrm>
+                    <a:prstGeom prst="rect">
+                      <a:avLst/>
+                    </a:prstGeom>
+                    <a:noFill/>
+                    <a:ln>
+                      <a:noFill/>
+                    </a:ln>
+                  </pic:spPr>
+                </pic:pic>
+              </a:graphicData>
+            </a:graphic>
+          </wp:inline>
+        </w:drawing>
+      </w:r>
+      <w:r>
+        <w:rPr>
+          <w:noProof/>
+        </w:rPr>
+        <w:drawing>
+          <wp:inline distT="0" distB="0" distL="0" distR="0" wp14:anchorId="253DFFFB" wp14:editId="18C0F297">
+            <wp:extent cx="2590800" cy="1190625"/>
+            <wp:effectExtent l="0" t="0" r="0" b="9525"/>
+            <wp:docPr id="49" name="Kép 49" descr="C:\Users\marci\Pictures\UserManualPictures\Screenshot (163).png"/>
+            <wp:cNvGraphicFramePr>
+              <a:graphicFrameLocks xmlns:a="http://schemas.openxmlformats.org/drawingml/2006/main" noChangeAspect="1"/>
+            </wp:cNvGraphicFramePr>
+            <a:graphic xmlns:a="http://schemas.openxmlformats.org/drawingml/2006/main">
+              <a:graphicData uri="http://schemas.openxmlformats.org/drawingml/2006/picture">
+                <pic:pic xmlns:pic="http://schemas.openxmlformats.org/drawingml/2006/picture">
+                  <pic:nvPicPr>
+                    <pic:cNvPr id="0" name="Picture 28" descr="C:\Users\marci\Pictures\UserManualPictures\Screenshot (163).png"/>
+                    <pic:cNvPicPr>
+                      <a:picLocks noChangeAspect="1" noChangeArrowheads="1"/>
+                    </pic:cNvPicPr>
+                  </pic:nvPicPr>
+                  <pic:blipFill>
+                    <a:blip r:embed="rId55">
+                      <a:extLst>
+                        <a:ext uri="{28A0092B-C50C-407E-A947-70E740481C1C}">
+                          <a14:useLocalDpi xmlns:a14="http://schemas.microsoft.com/office/drawing/2010/main" val="0"/>
+                        </a:ext>
+                      </a:extLst>
+                    </a:blip>
+                    <a:srcRect/>
+                    <a:stretch>
+                      <a:fillRect/>
+                    </a:stretch>
+                  </pic:blipFill>
+                  <pic:spPr bwMode="auto">
+                    <a:xfrm>
+                      <a:off x="0" y="0"/>
+                      <a:ext cx="2590800" cy="1190625"/>
+                    </a:xfrm>
+                    <a:prstGeom prst="rect">
+                      <a:avLst/>
+                    </a:prstGeom>
+                    <a:noFill/>
+                    <a:ln>
+                      <a:noFill/>
+                    </a:ln>
+                  </pic:spPr>
+                </pic:pic>
+              </a:graphicData>
+            </a:graphic>
+          </wp:inline>
+        </w:drawing>
+      </w:r>
+      <w:r>
+        <w:rPr>
+          <w:noProof/>
+        </w:rPr>
+        <w:lastRenderedPageBreak/>
+        <w:drawing>
+          <wp:inline distT="0" distB="0" distL="0" distR="0" wp14:anchorId="5691FE99" wp14:editId="79039907">
+            <wp:extent cx="3838575" cy="2305050"/>
+            <wp:effectExtent l="0" t="0" r="9525" b="0"/>
+            <wp:docPr id="48" name="Kép 48" descr="C:\Users\marci\Pictures\UserManualPictures\Screenshot (162).png"/>
+            <wp:cNvGraphicFramePr>
+              <a:graphicFrameLocks xmlns:a="http://schemas.openxmlformats.org/drawingml/2006/main" noChangeAspect="1"/>
+            </wp:cNvGraphicFramePr>
+            <a:graphic xmlns:a="http://schemas.openxmlformats.org/drawingml/2006/main">
+              <a:graphicData uri="http://schemas.openxmlformats.org/drawingml/2006/picture">
+                <pic:pic xmlns:pic="http://schemas.openxmlformats.org/drawingml/2006/picture">
+                  <pic:nvPicPr>
+                    <pic:cNvPr id="0" name="Picture 27" descr="C:\Users\marci\Pictures\UserManualPictures\Screenshot (162).png"/>
+                    <pic:cNvPicPr>
+                      <a:picLocks noChangeAspect="1" noChangeArrowheads="1"/>
+                    </pic:cNvPicPr>
+                  </pic:nvPicPr>
+                  <pic:blipFill>
+                    <a:blip r:embed="rId56">
+                      <a:extLst>
+                        <a:ext uri="{28A0092B-C50C-407E-A947-70E740481C1C}">
+                          <a14:useLocalDpi xmlns:a14="http://schemas.microsoft.com/office/drawing/2010/main" val="0"/>
+                        </a:ext>
+                      </a:extLst>
+                    </a:blip>
+                    <a:srcRect/>
+                    <a:stretch>
+                      <a:fillRect/>
+                    </a:stretch>
+                  </pic:blipFill>
+                  <pic:spPr bwMode="auto">
+                    <a:xfrm>
+                      <a:off x="0" y="0"/>
+                      <a:ext cx="3838575" cy="2305050"/>
+                    </a:xfrm>
+                    <a:prstGeom prst="rect">
+                      <a:avLst/>
+                    </a:prstGeom>
+                    <a:noFill/>
+                    <a:ln>
+                      <a:noFill/>
+                    </a:ln>
+                  </pic:spPr>
+                </pic:pic>
+              </a:graphicData>
+            </a:graphic>
+          </wp:inline>
+        </w:drawing>
+      </w:r>
+      <w:r>
+        <w:rPr>
+          <w:noProof/>
+        </w:rPr>
+        <w:drawing>
+          <wp:inline distT="0" distB="0" distL="0" distR="0" wp14:anchorId="39E1192F" wp14:editId="069B7524">
+            <wp:extent cx="3676650" cy="3038475"/>
+            <wp:effectExtent l="0" t="0" r="0" b="9525"/>
+            <wp:docPr id="47" name="Kép 47" descr="C:\Users\marci\Pictures\UserManualPictures\Screenshot (161).png"/>
+            <wp:cNvGraphicFramePr>
+              <a:graphicFrameLocks xmlns:a="http://schemas.openxmlformats.org/drawingml/2006/main" noChangeAspect="1"/>
+            </wp:cNvGraphicFramePr>
+            <a:graphic xmlns:a="http://schemas.openxmlformats.org/drawingml/2006/main">
+              <a:graphicData uri="http://schemas.openxmlformats.org/drawingml/2006/picture">
+                <pic:pic xmlns:pic="http://schemas.openxmlformats.org/drawingml/2006/picture">
+                  <pic:nvPicPr>
+                    <pic:cNvPr id="0" name="Picture 26" descr="C:\Users\marci\Pictures\UserManualPictures\Screenshot (161).png"/>
+                    <pic:cNvPicPr>
+                      <a:picLocks noChangeAspect="1" noChangeArrowheads="1"/>
+                    </pic:cNvPicPr>
+                  </pic:nvPicPr>
+                  <pic:blipFill>
+                    <a:blip r:embed="rId57">
+                      <a:extLst>
+                        <a:ext uri="{28A0092B-C50C-407E-A947-70E740481C1C}">
+                          <a14:useLocalDpi xmlns:a14="http://schemas.microsoft.com/office/drawing/2010/main" val="0"/>
+                        </a:ext>
+                      </a:extLst>
+                    </a:blip>
+                    <a:srcRect/>
+                    <a:stretch>
+                      <a:fillRect/>
+                    </a:stretch>
+                  </pic:blipFill>
+                  <pic:spPr bwMode="auto">
+                    <a:xfrm>
+                      <a:off x="0" y="0"/>
+                      <a:ext cx="3676650" cy="3038475"/>
+                    </a:xfrm>
+                    <a:prstGeom prst="rect">
+                      <a:avLst/>
+                    </a:prstGeom>
+                    <a:noFill/>
+                    <a:ln>
+                      <a:noFill/>
+                    </a:ln>
+                  </pic:spPr>
+                </pic:pic>
+              </a:graphicData>
+            </a:graphic>
+          </wp:inline>
+        </w:drawing>
+      </w:r>
+      <w:r>
+        <w:rPr>
+          <w:noProof/>
+        </w:rPr>
+        <w:drawing>
+          <wp:inline distT="0" distB="0" distL="0" distR="0" wp14:anchorId="0B90059B" wp14:editId="61D38B42">
+            <wp:extent cx="3648075" cy="3048000"/>
+            <wp:effectExtent l="0" t="0" r="9525" b="0"/>
+            <wp:docPr id="46" name="Kép 46" descr="C:\Users\marci\Pictures\UserManualPictures\Screenshot (160).png"/>
+            <wp:cNvGraphicFramePr>
+              <a:graphicFrameLocks xmlns:a="http://schemas.openxmlformats.org/drawingml/2006/main" noChangeAspect="1"/>
+            </wp:cNvGraphicFramePr>
+            <a:graphic xmlns:a="http://schemas.openxmlformats.org/drawingml/2006/main">
+              <a:graphicData uri="http://schemas.openxmlformats.org/drawingml/2006/picture">
+                <pic:pic xmlns:pic="http://schemas.openxmlformats.org/drawingml/2006/picture">
+                  <pic:nvPicPr>
+                    <pic:cNvPr id="0" name="Picture 25" descr="C:\Users\marci\Pictures\UserManualPictures\Screenshot (160).png"/>
+                    <pic:cNvPicPr>
+                      <a:picLocks noChangeAspect="1" noChangeArrowheads="1"/>
+                    </pic:cNvPicPr>
+                  </pic:nvPicPr>
+                  <pic:blipFill>
+                    <a:blip r:embed="rId58">
+                      <a:extLst>
+                        <a:ext uri="{28A0092B-C50C-407E-A947-70E740481C1C}">
+                          <a14:useLocalDpi xmlns:a14="http://schemas.microsoft.com/office/drawing/2010/main" val="0"/>
+                        </a:ext>
+                      </a:extLst>
+                    </a:blip>
+                    <a:srcRect/>
+                    <a:stretch>
+                      <a:fillRect/>
+                    </a:stretch>
+                  </pic:blipFill>
+                  <pic:spPr bwMode="auto">
+                    <a:xfrm>
+                      <a:off x="0" y="0"/>
+                      <a:ext cx="3648075" cy="3048000"/>
+                    </a:xfrm>
+                    <a:prstGeom prst="rect">
+                      <a:avLst/>
+                    </a:prstGeom>
+                    <a:noFill/>
+                    <a:ln>
+                      <a:noFill/>
+                    </a:ln>
+                  </pic:spPr>
+                </pic:pic>
+              </a:graphicData>
+            </a:graphic>
+          </wp:inline>
+        </w:drawing>
+      </w:r>
+      <w:r>
+        <w:rPr>
+          <w:noProof/>
+        </w:rPr>
+        <w:lastRenderedPageBreak/>
+        <w:drawing>
+          <wp:inline distT="0" distB="0" distL="0" distR="0" wp14:anchorId="2F33C382" wp14:editId="018D6F47">
+            <wp:extent cx="2847975" cy="2609850"/>
+            <wp:effectExtent l="0" t="0" r="9525" b="0"/>
+            <wp:docPr id="45" name="Kép 45" descr="C:\Users\marci\Pictures\UserManualPictures\Screenshot (159).png"/>
+            <wp:cNvGraphicFramePr>
+              <a:graphicFrameLocks xmlns:a="http://schemas.openxmlformats.org/drawingml/2006/main" noChangeAspect="1"/>
+            </wp:cNvGraphicFramePr>
+            <a:graphic xmlns:a="http://schemas.openxmlformats.org/drawingml/2006/main">
+              <a:graphicData uri="http://schemas.openxmlformats.org/drawingml/2006/picture">
+                <pic:pic xmlns:pic="http://schemas.openxmlformats.org/drawingml/2006/picture">
+                  <pic:nvPicPr>
+                    <pic:cNvPr id="0" name="Picture 24" descr="C:\Users\marci\Pictures\UserManualPictures\Screenshot (159).png"/>
+                    <pic:cNvPicPr>
+                      <a:picLocks noChangeAspect="1" noChangeArrowheads="1"/>
+                    </pic:cNvPicPr>
+                  </pic:nvPicPr>
+                  <pic:blipFill>
+                    <a:blip r:embed="rId59">
+                      <a:extLst>
+                        <a:ext uri="{28A0092B-C50C-407E-A947-70E740481C1C}">
+                          <a14:useLocalDpi xmlns:a14="http://schemas.microsoft.com/office/drawing/2010/main" val="0"/>
+                        </a:ext>
+                      </a:extLst>
+                    </a:blip>
+                    <a:srcRect/>
+                    <a:stretch>
+                      <a:fillRect/>
+                    </a:stretch>
+                  </pic:blipFill>
+                  <pic:spPr bwMode="auto">
+                    <a:xfrm>
+                      <a:off x="0" y="0"/>
+                      <a:ext cx="2847975" cy="2609850"/>
+                    </a:xfrm>
+                    <a:prstGeom prst="rect">
+                      <a:avLst/>
+                    </a:prstGeom>
+                    <a:noFill/>
+                    <a:ln>
+                      <a:noFill/>
+                    </a:ln>
+                  </pic:spPr>
+                </pic:pic>
+              </a:graphicData>
+            </a:graphic>
+          </wp:inline>
+        </w:drawing>
+      </w:r>
+      <w:r>
+        <w:rPr>
+          <w:noProof/>
+        </w:rPr>
+        <w:drawing>
+          <wp:inline distT="0" distB="0" distL="0" distR="0" wp14:anchorId="6FE00E8B" wp14:editId="7EFFA937">
+            <wp:extent cx="3676650" cy="3057525"/>
+            <wp:effectExtent l="0" t="0" r="0" b="9525"/>
+            <wp:docPr id="44" name="Kép 44" descr="C:\Users\marci\Pictures\UserManualPictures\Screenshot (158).png"/>
+            <wp:cNvGraphicFramePr>
+              <a:graphicFrameLocks xmlns:a="http://schemas.openxmlformats.org/drawingml/2006/main" noChangeAspect="1"/>
+            </wp:cNvGraphicFramePr>
+            <a:graphic xmlns:a="http://schemas.openxmlformats.org/drawingml/2006/main">
+              <a:graphicData uri="http://schemas.openxmlformats.org/drawingml/2006/picture">
+                <pic:pic xmlns:pic="http://schemas.openxmlformats.org/drawingml/2006/picture">
+                  <pic:nvPicPr>
+                    <pic:cNvPr id="0" name="Picture 23" descr="C:\Users\marci\Pictures\UserManualPictures\Screenshot (158).png"/>
+                    <pic:cNvPicPr>
+                      <a:picLocks noChangeAspect="1" noChangeArrowheads="1"/>
+                    </pic:cNvPicPr>
+                  </pic:nvPicPr>
+                  <pic:blipFill>
+                    <a:blip r:embed="rId60">
+                      <a:extLst>
+                        <a:ext uri="{28A0092B-C50C-407E-A947-70E740481C1C}">
+                          <a14:useLocalDpi xmlns:a14="http://schemas.microsoft.com/office/drawing/2010/main" val="0"/>
+                        </a:ext>
+                      </a:extLst>
+                    </a:blip>
+                    <a:srcRect/>
+                    <a:stretch>
+                      <a:fillRect/>
+                    </a:stretch>
+                  </pic:blipFill>
+                  <pic:spPr bwMode="auto">
+                    <a:xfrm>
+                      <a:off x="0" y="0"/>
+                      <a:ext cx="3676650" cy="3057525"/>
+                    </a:xfrm>
+                    <a:prstGeom prst="rect">
+                      <a:avLst/>
+                    </a:prstGeom>
+                    <a:noFill/>
+                    <a:ln>
+                      <a:noFill/>
+                    </a:ln>
+                  </pic:spPr>
+                </pic:pic>
+              </a:graphicData>
+            </a:graphic>
+          </wp:inline>
+        </w:drawing>
+      </w:r>
+      <w:r>
+        <w:rPr>
+          <w:noProof/>
+        </w:rPr>
+        <w:lastRenderedPageBreak/>
+        <w:drawing>
+          <wp:inline distT="0" distB="0" distL="0" distR="0" wp14:anchorId="019ACCCE" wp14:editId="2320B9A7">
+            <wp:extent cx="3667125" cy="3038475"/>
+            <wp:effectExtent l="0" t="0" r="9525" b="9525"/>
+            <wp:docPr id="43" name="Kép 43" descr="C:\Users\marci\Pictures\UserManualPictures\Screenshot (157).png"/>
+            <wp:cNvGraphicFramePr>
+              <a:graphicFrameLocks xmlns:a="http://schemas.openxmlformats.org/drawingml/2006/main" noChangeAspect="1"/>
+            </wp:cNvGraphicFramePr>
+            <a:graphic xmlns:a="http://schemas.openxmlformats.org/drawingml/2006/main">
+              <a:graphicData uri="http://schemas.openxmlformats.org/drawingml/2006/picture">
+                <pic:pic xmlns:pic="http://schemas.openxmlformats.org/drawingml/2006/picture">
+                  <pic:nvPicPr>
+                    <pic:cNvPr id="0" name="Picture 22" descr="C:\Users\marci\Pictures\UserManualPictures\Screenshot (157).png"/>
+                    <pic:cNvPicPr>
+                      <a:picLocks noChangeAspect="1" noChangeArrowheads="1"/>
+                    </pic:cNvPicPr>
+                  </pic:nvPicPr>
+                  <pic:blipFill>
+                    <a:blip r:embed="rId61">
+                      <a:extLst>
+                        <a:ext uri="{28A0092B-C50C-407E-A947-70E740481C1C}">
+                          <a14:useLocalDpi xmlns:a14="http://schemas.microsoft.com/office/drawing/2010/main" val="0"/>
+                        </a:ext>
+                      </a:extLst>
+                    </a:blip>
+                    <a:srcRect/>
+                    <a:stretch>
+                      <a:fillRect/>
+                    </a:stretch>
+                  </pic:blipFill>
+                  <pic:spPr bwMode="auto">
+                    <a:xfrm>
+                      <a:off x="0" y="0"/>
+                      <a:ext cx="3667125" cy="3038475"/>
+                    </a:xfrm>
+                    <a:prstGeom prst="rect">
+                      <a:avLst/>
+                    </a:prstGeom>
+                    <a:noFill/>
+                    <a:ln>
+                      <a:noFill/>
+                    </a:ln>
+                  </pic:spPr>
+                </pic:pic>
+              </a:graphicData>
+            </a:graphic>
+          </wp:inline>
+        </w:drawing>
+      </w:r>
+      <w:r>
+        <w:rPr>
+          <w:noProof/>
+        </w:rPr>
+        <w:drawing>
+          <wp:inline distT="0" distB="0" distL="0" distR="0" wp14:anchorId="2AAFBA4D" wp14:editId="7985BB11">
+            <wp:extent cx="2847975" cy="2619375"/>
+            <wp:effectExtent l="0" t="0" r="9525" b="9525"/>
+            <wp:docPr id="42" name="Kép 42" descr="C:\Users\marci\Pictures\UserManualPictures\Screenshot (156).png"/>
+            <wp:cNvGraphicFramePr>
+              <a:graphicFrameLocks xmlns:a="http://schemas.openxmlformats.org/drawingml/2006/main" noChangeAspect="1"/>
+            </wp:cNvGraphicFramePr>
+            <a:graphic xmlns:a="http://schemas.openxmlformats.org/drawingml/2006/main">
+              <a:graphicData uri="http://schemas.openxmlformats.org/drawingml/2006/picture">
+                <pic:pic xmlns:pic="http://schemas.openxmlformats.org/drawingml/2006/picture">
+                  <pic:nvPicPr>
+                    <pic:cNvPr id="0" name="Picture 21" descr="C:\Users\marci\Pictures\UserManualPictures\Screenshot (156).png"/>
+                    <pic:cNvPicPr>
+                      <a:picLocks noChangeAspect="1" noChangeArrowheads="1"/>
+                    </pic:cNvPicPr>
+                  </pic:nvPicPr>
+                  <pic:blipFill>
+                    <a:blip r:embed="rId62">
+                      <a:extLst>
+                        <a:ext uri="{28A0092B-C50C-407E-A947-70E740481C1C}">
+                          <a14:useLocalDpi xmlns:a14="http://schemas.microsoft.com/office/drawing/2010/main" val="0"/>
+                        </a:ext>
+                      </a:extLst>
+                    </a:blip>
+                    <a:srcRect/>
+                    <a:stretch>
+                      <a:fillRect/>
+                    </a:stretch>
+                  </pic:blipFill>
+                  <pic:spPr bwMode="auto">
+                    <a:xfrm>
+                      <a:off x="0" y="0"/>
+                      <a:ext cx="2847975" cy="2619375"/>
+                    </a:xfrm>
+                    <a:prstGeom prst="rect">
+                      <a:avLst/>
+                    </a:prstGeom>
+                    <a:noFill/>
+                    <a:ln>
+                      <a:noFill/>
+                    </a:ln>
+                  </pic:spPr>
+                </pic:pic>
+              </a:graphicData>
+            </a:graphic>
+          </wp:inline>
+        </w:drawing>
+      </w:r>
+      <w:r>
+        <w:rPr>
+          <w:noProof/>
+        </w:rPr>
+        <w:drawing>
+          <wp:inline distT="0" distB="0" distL="0" distR="0" wp14:anchorId="328AF00B" wp14:editId="219B3824">
+            <wp:extent cx="2847975" cy="2619375"/>
+            <wp:effectExtent l="0" t="0" r="9525" b="9525"/>
+            <wp:docPr id="41" name="Kép 41" descr="C:\Users\marci\Pictures\UserManualPictures\Screenshot (155).png"/>
+            <wp:cNvGraphicFramePr>
+              <a:graphicFrameLocks xmlns:a="http://schemas.openxmlformats.org/drawingml/2006/main" noChangeAspect="1"/>
+            </wp:cNvGraphicFramePr>
+            <a:graphic xmlns:a="http://schemas.openxmlformats.org/drawingml/2006/main">
+              <a:graphicData uri="http://schemas.openxmlformats.org/drawingml/2006/picture">
+                <pic:pic xmlns:pic="http://schemas.openxmlformats.org/drawingml/2006/picture">
+                  <pic:nvPicPr>
+                    <pic:cNvPr id="0" name="Picture 20" descr="C:\Users\marci\Pictures\UserManualPictures\Screenshot (155).png"/>
+                    <pic:cNvPicPr>
+                      <a:picLocks noChangeAspect="1" noChangeArrowheads="1"/>
+                    </pic:cNvPicPr>
+                  </pic:nvPicPr>
+                  <pic:blipFill>
+                    <a:blip r:embed="rId63">
+                      <a:extLst>
+                        <a:ext uri="{28A0092B-C50C-407E-A947-70E740481C1C}">
+                          <a14:useLocalDpi xmlns:a14="http://schemas.microsoft.com/office/drawing/2010/main" val="0"/>
+                        </a:ext>
+                      </a:extLst>
+                    </a:blip>
+                    <a:srcRect/>
+                    <a:stretch>
+                      <a:fillRect/>
+                    </a:stretch>
+                  </pic:blipFill>
+                  <pic:spPr bwMode="auto">
+                    <a:xfrm>
+                      <a:off x="0" y="0"/>
+                      <a:ext cx="2847975" cy="2619375"/>
+                    </a:xfrm>
+                    <a:prstGeom prst="rect">
+                      <a:avLst/>
+                    </a:prstGeom>
+                    <a:noFill/>
+                    <a:ln>
+                      <a:noFill/>
+                    </a:ln>
+                  </pic:spPr>
+                </pic:pic>
+              </a:graphicData>
+            </a:graphic>
+          </wp:inline>
+        </w:drawing>
+      </w:r>
+      <w:r>
+        <w:rPr>
+          <w:noProof/>
+        </w:rPr>
+        <w:lastRenderedPageBreak/>
+        <w:drawing>
+          <wp:inline distT="0" distB="0" distL="0" distR="0" wp14:anchorId="1727B3B2" wp14:editId="49437921">
+            <wp:extent cx="2847975" cy="2609850"/>
+            <wp:effectExtent l="0" t="0" r="9525" b="0"/>
+            <wp:docPr id="40" name="Kép 40" descr="C:\Users\marci\Pictures\UserManualPictures\Screenshot (154).png"/>
+            <wp:cNvGraphicFramePr>
+              <a:graphicFrameLocks xmlns:a="http://schemas.openxmlformats.org/drawingml/2006/main" noChangeAspect="1"/>
+            </wp:cNvGraphicFramePr>
+            <a:graphic xmlns:a="http://schemas.openxmlformats.org/drawingml/2006/main">
+              <a:graphicData uri="http://schemas.openxmlformats.org/drawingml/2006/picture">
+                <pic:pic xmlns:pic="http://schemas.openxmlformats.org/drawingml/2006/picture">
+                  <pic:nvPicPr>
+                    <pic:cNvPr id="0" name="Picture 19" descr="C:\Users\marci\Pictures\UserManualPictures\Screenshot (154).png"/>
+                    <pic:cNvPicPr>
+                      <a:picLocks noChangeAspect="1" noChangeArrowheads="1"/>
+                    </pic:cNvPicPr>
+                  </pic:nvPicPr>
+                  <pic:blipFill>
+                    <a:blip r:embed="rId64">
+                      <a:extLst>
+                        <a:ext uri="{28A0092B-C50C-407E-A947-70E740481C1C}">
+                          <a14:useLocalDpi xmlns:a14="http://schemas.microsoft.com/office/drawing/2010/main" val="0"/>
+                        </a:ext>
+                      </a:extLst>
+                    </a:blip>
+                    <a:srcRect/>
+                    <a:stretch>
+                      <a:fillRect/>
+                    </a:stretch>
+                  </pic:blipFill>
+                  <pic:spPr bwMode="auto">
+                    <a:xfrm>
+                      <a:off x="0" y="0"/>
+                      <a:ext cx="2847975" cy="2609850"/>
+                    </a:xfrm>
+                    <a:prstGeom prst="rect">
+                      <a:avLst/>
+                    </a:prstGeom>
+                    <a:noFill/>
+                    <a:ln>
+                      <a:noFill/>
+                    </a:ln>
+                  </pic:spPr>
+                </pic:pic>
+              </a:graphicData>
+            </a:graphic>
+          </wp:inline>
+        </w:drawing>
+      </w:r>
+      <w:r>
+        <w:rPr>
+          <w:noProof/>
+        </w:rPr>
+        <w:drawing>
+          <wp:inline distT="0" distB="0" distL="0" distR="0" wp14:anchorId="69257FC0" wp14:editId="1D028566">
+            <wp:extent cx="2847975" cy="2609850"/>
+            <wp:effectExtent l="0" t="0" r="9525" b="0"/>
+            <wp:docPr id="39" name="Kép 39" descr="C:\Users\marci\Pictures\UserManualPictures\Screenshot (153).png"/>
+            <wp:cNvGraphicFramePr>
+              <a:graphicFrameLocks xmlns:a="http://schemas.openxmlformats.org/drawingml/2006/main" noChangeAspect="1"/>
+            </wp:cNvGraphicFramePr>
+            <a:graphic xmlns:a="http://schemas.openxmlformats.org/drawingml/2006/main">
+              <a:graphicData uri="http://schemas.openxmlformats.org/drawingml/2006/picture">
+                <pic:pic xmlns:pic="http://schemas.openxmlformats.org/drawingml/2006/picture">
+                  <pic:nvPicPr>
+                    <pic:cNvPr id="0" name="Picture 18" descr="C:\Users\marci\Pictures\UserManualPictures\Screenshot (153).png"/>
+                    <pic:cNvPicPr>
+                      <a:picLocks noChangeAspect="1" noChangeArrowheads="1"/>
+                    </pic:cNvPicPr>
+                  </pic:nvPicPr>
+                  <pic:blipFill>
+                    <a:blip r:embed="rId65">
+                      <a:extLst>
+                        <a:ext uri="{28A0092B-C50C-407E-A947-70E740481C1C}">
+                          <a14:useLocalDpi xmlns:a14="http://schemas.microsoft.com/office/drawing/2010/main" val="0"/>
+                        </a:ext>
+                      </a:extLst>
+                    </a:blip>
+                    <a:srcRect/>
+                    <a:stretch>
+                      <a:fillRect/>
+                    </a:stretch>
+                  </pic:blipFill>
+                  <pic:spPr bwMode="auto">
+                    <a:xfrm>
+                      <a:off x="0" y="0"/>
+                      <a:ext cx="2847975" cy="2609850"/>
+                    </a:xfrm>
+                    <a:prstGeom prst="rect">
+                      <a:avLst/>
+                    </a:prstGeom>
+                    <a:noFill/>
+                    <a:ln>
+                      <a:noFill/>
+                    </a:ln>
+                  </pic:spPr>
+                </pic:pic>
+              </a:graphicData>
+            </a:graphic>
+          </wp:inline>
+        </w:drawing>
+      </w:r>
+      <w:r>
+        <w:rPr>
+          <w:noProof/>
+        </w:rPr>
+        <w:drawing>
+          <wp:inline distT="0" distB="0" distL="0" distR="0" wp14:anchorId="5EA2E744" wp14:editId="23302EE4">
+            <wp:extent cx="3648075" cy="3048000"/>
+            <wp:effectExtent l="0" t="0" r="9525" b="0"/>
+            <wp:docPr id="38" name="Kép 38" descr="C:\Users\marci\Pictures\UserManualPictures\Screenshot (152).png"/>
+            <wp:cNvGraphicFramePr>
+              <a:graphicFrameLocks xmlns:a="http://schemas.openxmlformats.org/drawingml/2006/main" noChangeAspect="1"/>
+            </wp:cNvGraphicFramePr>
+            <a:graphic xmlns:a="http://schemas.openxmlformats.org/drawingml/2006/main">
+              <a:graphicData uri="http://schemas.openxmlformats.org/drawingml/2006/picture">
+                <pic:pic xmlns:pic="http://schemas.openxmlformats.org/drawingml/2006/picture">
+                  <pic:nvPicPr>
+                    <pic:cNvPr id="0" name="Picture 17" descr="C:\Users\marci\Pictures\UserManualPictures\Screenshot (152).png"/>
+                    <pic:cNvPicPr>
+                      <a:picLocks noChangeAspect="1" noChangeArrowheads="1"/>
+                    </pic:cNvPicPr>
+                  </pic:nvPicPr>
+                  <pic:blipFill>
+                    <a:blip r:embed="rId66">
+                      <a:extLst>
+                        <a:ext uri="{28A0092B-C50C-407E-A947-70E740481C1C}">
+                          <a14:useLocalDpi xmlns:a14="http://schemas.microsoft.com/office/drawing/2010/main" val="0"/>
+                        </a:ext>
+                      </a:extLst>
+                    </a:blip>
+                    <a:srcRect/>
+                    <a:stretch>
+                      <a:fillRect/>
+                    </a:stretch>
+                  </pic:blipFill>
+                  <pic:spPr bwMode="auto">
+                    <a:xfrm>
+                      <a:off x="0" y="0"/>
+                      <a:ext cx="3648075" cy="3048000"/>
+                    </a:xfrm>
+                    <a:prstGeom prst="rect">
+                      <a:avLst/>
+                    </a:prstGeom>
+                    <a:noFill/>
+                    <a:ln>
+                      <a:noFill/>
+                    </a:ln>
+                  </pic:spPr>
+                </pic:pic>
+              </a:graphicData>
+            </a:graphic>
+          </wp:inline>
+        </w:drawing>
+      </w:r>
+      <w:r>
+        <w:rPr>
+          <w:noProof/>
+        </w:rPr>
+        <w:lastRenderedPageBreak/>
+        <w:drawing>
+          <wp:inline distT="0" distB="0" distL="0" distR="0" wp14:anchorId="2A8EFD43" wp14:editId="639DD7F0">
+            <wp:extent cx="2124075" cy="2076450"/>
+            <wp:effectExtent l="0" t="0" r="9525" b="0"/>
+            <wp:docPr id="35" name="Kép 35" descr="C:\Users\marci\Pictures\UserManualPictures\Screenshot (150).png"/>
+            <wp:cNvGraphicFramePr>
+              <a:graphicFrameLocks xmlns:a="http://schemas.openxmlformats.org/drawingml/2006/main" noChangeAspect="1"/>
+            </wp:cNvGraphicFramePr>
+            <a:graphic xmlns:a="http://schemas.openxmlformats.org/drawingml/2006/main">
+              <a:graphicData uri="http://schemas.openxmlformats.org/drawingml/2006/picture">
+                <pic:pic xmlns:pic="http://schemas.openxmlformats.org/drawingml/2006/picture">
+                  <pic:nvPicPr>
+                    <pic:cNvPr id="0" name="Picture 16" descr="C:\Users\marci\Pictures\UserManualPictures\Screenshot (150).png"/>
+                    <pic:cNvPicPr>
+                      <a:picLocks noChangeAspect="1" noChangeArrowheads="1"/>
+                    </pic:cNvPicPr>
+                  </pic:nvPicPr>
+                  <pic:blipFill>
+                    <a:blip r:embed="rId67">
+                      <a:extLst>
+                        <a:ext uri="{28A0092B-C50C-407E-A947-70E740481C1C}">
+                          <a14:useLocalDpi xmlns:a14="http://schemas.microsoft.com/office/drawing/2010/main" val="0"/>
+                        </a:ext>
+                      </a:extLst>
+                    </a:blip>
+                    <a:srcRect/>
+                    <a:stretch>
+                      <a:fillRect/>
+                    </a:stretch>
+                  </pic:blipFill>
+                  <pic:spPr bwMode="auto">
+                    <a:xfrm>
+                      <a:off x="0" y="0"/>
+                      <a:ext cx="2124075" cy="2076450"/>
+                    </a:xfrm>
+                    <a:prstGeom prst="rect">
+                      <a:avLst/>
+                    </a:prstGeom>
+                    <a:noFill/>
+                    <a:ln>
+                      <a:noFill/>
+                    </a:ln>
+                  </pic:spPr>
+                </pic:pic>
+              </a:graphicData>
+            </a:graphic>
+          </wp:inline>
+        </w:drawing>
+      </w:r>
+      <w:r>
+        <w:rPr>
+          <w:noProof/>
+        </w:rPr>
+        <w:drawing>
+          <wp:inline distT="0" distB="0" distL="0" distR="0" wp14:anchorId="4A96B9D9" wp14:editId="0C2CE0D2">
+            <wp:extent cx="2124075" cy="2085975"/>
+            <wp:effectExtent l="0" t="0" r="9525" b="9525"/>
+            <wp:docPr id="34" name="Kép 34" descr="C:\Users\marci\Pictures\UserManualPictures\Screenshot (149).png"/>
+            <wp:cNvGraphicFramePr>
+              <a:graphicFrameLocks xmlns:a="http://schemas.openxmlformats.org/drawingml/2006/main" noChangeAspect="1"/>
+            </wp:cNvGraphicFramePr>
+            <a:graphic xmlns:a="http://schemas.openxmlformats.org/drawingml/2006/main">
+              <a:graphicData uri="http://schemas.openxmlformats.org/drawingml/2006/picture">
+                <pic:pic xmlns:pic="http://schemas.openxmlformats.org/drawingml/2006/picture">
+                  <pic:nvPicPr>
+                    <pic:cNvPr id="0" name="Picture 15" descr="C:\Users\marci\Pictures\UserManualPictures\Screenshot (149).png"/>
+                    <pic:cNvPicPr>
+                      <a:picLocks noChangeAspect="1" noChangeArrowheads="1"/>
+                    </pic:cNvPicPr>
+                  </pic:nvPicPr>
+                  <pic:blipFill>
+                    <a:blip r:embed="rId68">
+                      <a:extLst>
+                        <a:ext uri="{28A0092B-C50C-407E-A947-70E740481C1C}">
+                          <a14:useLocalDpi xmlns:a14="http://schemas.microsoft.com/office/drawing/2010/main" val="0"/>
+                        </a:ext>
+                      </a:extLst>
+                    </a:blip>
+                    <a:srcRect/>
+                    <a:stretch>
+                      <a:fillRect/>
+                    </a:stretch>
+                  </pic:blipFill>
+                  <pic:spPr bwMode="auto">
+                    <a:xfrm>
+                      <a:off x="0" y="0"/>
+                      <a:ext cx="2124075" cy="2085975"/>
+                    </a:xfrm>
+                    <a:prstGeom prst="rect">
+                      <a:avLst/>
+                    </a:prstGeom>
+                    <a:noFill/>
+                    <a:ln>
+                      <a:noFill/>
+                    </a:ln>
+                  </pic:spPr>
+                </pic:pic>
+              </a:graphicData>
+            </a:graphic>
+          </wp:inline>
+        </w:drawing>
+      </w:r>
+      <w:r>
+        <w:rPr>
+          <w:noProof/>
+        </w:rPr>
+        <w:drawing>
+          <wp:inline distT="0" distB="0" distL="0" distR="0" wp14:anchorId="136490C0" wp14:editId="3F243DEB">
+            <wp:extent cx="3686175" cy="3057525"/>
+            <wp:effectExtent l="0" t="0" r="9525" b="9525"/>
+            <wp:docPr id="33" name="Kép 33" descr="C:\Users\marci\Pictures\UserManualPictures\Screenshot (148).png"/>
+            <wp:cNvGraphicFramePr>
+              <a:graphicFrameLocks xmlns:a="http://schemas.openxmlformats.org/drawingml/2006/main" noChangeAspect="1"/>
+            </wp:cNvGraphicFramePr>
+            <a:graphic xmlns:a="http://schemas.openxmlformats.org/drawingml/2006/main">
+              <a:graphicData uri="http://schemas.openxmlformats.org/drawingml/2006/picture">
+                <pic:pic xmlns:pic="http://schemas.openxmlformats.org/drawingml/2006/picture">
+                  <pic:nvPicPr>
+                    <pic:cNvPr id="0" name="Picture 14" descr="C:\Users\marci\Pictures\UserManualPictures\Screenshot (148).png"/>
+                    <pic:cNvPicPr>
+                      <a:picLocks noChangeAspect="1" noChangeArrowheads="1"/>
+                    </pic:cNvPicPr>
+                  </pic:nvPicPr>
+                  <pic:blipFill>
+                    <a:blip r:embed="rId69">
+                      <a:extLst>
+                        <a:ext uri="{28A0092B-C50C-407E-A947-70E740481C1C}">
+                          <a14:useLocalDpi xmlns:a14="http://schemas.microsoft.com/office/drawing/2010/main" val="0"/>
+                        </a:ext>
+                      </a:extLst>
+                    </a:blip>
+                    <a:srcRect/>
+                    <a:stretch>
+                      <a:fillRect/>
+                    </a:stretch>
+                  </pic:blipFill>
+                  <pic:spPr bwMode="auto">
+                    <a:xfrm>
+                      <a:off x="0" y="0"/>
+                      <a:ext cx="3686175" cy="3057525"/>
+                    </a:xfrm>
+                    <a:prstGeom prst="rect">
+                      <a:avLst/>
+                    </a:prstGeom>
+                    <a:noFill/>
+                    <a:ln>
+                      <a:noFill/>
+                    </a:ln>
+                  </pic:spPr>
+                </pic:pic>
+              </a:graphicData>
+            </a:graphic>
+          </wp:inline>
+        </w:drawing>
+      </w:r>
+      <w:r>
+        <w:rPr>
+          <w:noProof/>
+        </w:rPr>
+        <w:drawing>
+          <wp:inline distT="0" distB="0" distL="0" distR="0" wp14:anchorId="1411E434" wp14:editId="5803E353">
+            <wp:extent cx="3705225" cy="3048000"/>
+            <wp:effectExtent l="0" t="0" r="9525" b="0"/>
+            <wp:docPr id="31" name="Kép 31" descr="C:\Users\marci\Pictures\UserManualPictures\Screenshot (147).png"/>
+            <wp:cNvGraphicFramePr>
+              <a:graphicFrameLocks xmlns:a="http://schemas.openxmlformats.org/drawingml/2006/main" noChangeAspect="1"/>
+            </wp:cNvGraphicFramePr>
+            <a:graphic xmlns:a="http://schemas.openxmlformats.org/drawingml/2006/main">
+              <a:graphicData uri="http://schemas.openxmlformats.org/drawingml/2006/picture">
+                <pic:pic xmlns:pic="http://schemas.openxmlformats.org/drawingml/2006/picture">
+                  <pic:nvPicPr>
+                    <pic:cNvPr id="0" name="Picture 13" descr="C:\Users\marci\Pictures\UserManualPictures\Screenshot (147).png"/>
+                    <pic:cNvPicPr>
+                      <a:picLocks noChangeAspect="1" noChangeArrowheads="1"/>
+                    </pic:cNvPicPr>
+                  </pic:nvPicPr>
+                  <pic:blipFill>
+                    <a:blip r:embed="rId70">
+                      <a:extLst>
+                        <a:ext uri="{28A0092B-C50C-407E-A947-70E740481C1C}">
+                          <a14:useLocalDpi xmlns:a14="http://schemas.microsoft.com/office/drawing/2010/main" val="0"/>
+                        </a:ext>
+                      </a:extLst>
+                    </a:blip>
+                    <a:srcRect/>
+                    <a:stretch>
+                      <a:fillRect/>
+                    </a:stretch>
+                  </pic:blipFill>
+                  <pic:spPr bwMode="auto">
+                    <a:xfrm>
+                      <a:off x="0" y="0"/>
+                      <a:ext cx="3705225" cy="3048000"/>
+                    </a:xfrm>
+                    <a:prstGeom prst="rect">
+                      <a:avLst/>
+                    </a:prstGeom>
+                    <a:noFill/>
+                    <a:ln>
+                      <a:noFill/>
+                    </a:ln>
+                  </pic:spPr>
+                </pic:pic>
+              </a:graphicData>
+            </a:graphic>
+          </wp:inline>
+        </w:drawing>
+      </w:r>
+      <w:r>
+        <w:rPr>
+          <w:noProof/>
+        </w:rPr>
+        <w:drawing>
+          <wp:inline distT="0" distB="0" distL="0" distR="0" wp14:anchorId="0D6C5930" wp14:editId="2CEC8AE3">
+            <wp:extent cx="1466850" cy="1457325"/>
+            <wp:effectExtent l="0" t="0" r="0" b="9525"/>
+            <wp:docPr id="30" name="Kép 30" descr="C:\Users\marci\Pictures\UserManualPictures\Screenshot (146).png"/>
+            <wp:cNvGraphicFramePr>
+              <a:graphicFrameLocks xmlns:a="http://schemas.openxmlformats.org/drawingml/2006/main" noChangeAspect="1"/>
+            </wp:cNvGraphicFramePr>
+            <a:graphic xmlns:a="http://schemas.openxmlformats.org/drawingml/2006/main">
+              <a:graphicData uri="http://schemas.openxmlformats.org/drawingml/2006/picture">
+                <pic:pic xmlns:pic="http://schemas.openxmlformats.org/drawingml/2006/picture">
+                  <pic:nvPicPr>
+                    <pic:cNvPr id="0" name="Picture 12" descr="C:\Users\marci\Pictures\UserManualPictures\Screenshot (146).png"/>
+                    <pic:cNvPicPr>
+                      <a:picLocks noChangeAspect="1" noChangeArrowheads="1"/>
+                    </pic:cNvPicPr>
+                  </pic:nvPicPr>
+                  <pic:blipFill>
+                    <a:blip r:embed="rId71">
+                      <a:extLst>
+                        <a:ext uri="{28A0092B-C50C-407E-A947-70E740481C1C}">
+                          <a14:useLocalDpi xmlns:a14="http://schemas.microsoft.com/office/drawing/2010/main" val="0"/>
+                        </a:ext>
+                      </a:extLst>
+                    </a:blip>
+                    <a:srcRect/>
+                    <a:stretch>
+                      <a:fillRect/>
+                    </a:stretch>
+                  </pic:blipFill>
+                  <pic:spPr bwMode="auto">
+                    <a:xfrm>
+                      <a:off x="0" y="0"/>
+                      <a:ext cx="1466850" cy="1457325"/>
+                    </a:xfrm>
+                    <a:prstGeom prst="rect">
+                      <a:avLst/>
+                    </a:prstGeom>
+                    <a:noFill/>
+                    <a:ln>
+                      <a:noFill/>
+                    </a:ln>
+                  </pic:spPr>
+                </pic:pic>
+              </a:graphicData>
+            </a:graphic>
+          </wp:inline>
+        </w:drawing>
+      </w:r>
+      <w:r>
+        <w:rPr>
+          <w:noProof/>
+        </w:rPr>
+        <w:lastRenderedPageBreak/>
+        <w:drawing>
+          <wp:inline distT="0" distB="0" distL="0" distR="0" wp14:anchorId="10A6460E" wp14:editId="5A65A28C">
+            <wp:extent cx="1457325" cy="1447800"/>
+            <wp:effectExtent l="0" t="0" r="9525" b="0"/>
+            <wp:docPr id="29" name="Kép 29" descr="C:\Users\marci\Pictures\UserManualPictures\Screenshot (145).png"/>
+            <wp:cNvGraphicFramePr>
+              <a:graphicFrameLocks xmlns:a="http://schemas.openxmlformats.org/drawingml/2006/main" noChangeAspect="1"/>
+            </wp:cNvGraphicFramePr>
+            <a:graphic xmlns:a="http://schemas.openxmlformats.org/drawingml/2006/main">
+              <a:graphicData uri="http://schemas.openxmlformats.org/drawingml/2006/picture">
+                <pic:pic xmlns:pic="http://schemas.openxmlformats.org/drawingml/2006/picture">
+                  <pic:nvPicPr>
+                    <pic:cNvPr id="0" name="Picture 11" descr="C:\Users\marci\Pictures\UserManualPictures\Screenshot (145).png"/>
+                    <pic:cNvPicPr>
+                      <a:picLocks noChangeAspect="1" noChangeArrowheads="1"/>
+                    </pic:cNvPicPr>
+                  </pic:nvPicPr>
+                  <pic:blipFill>
+                    <a:blip r:embed="rId72">
+                      <a:extLst>
+                        <a:ext uri="{28A0092B-C50C-407E-A947-70E740481C1C}">
+                          <a14:useLocalDpi xmlns:a14="http://schemas.microsoft.com/office/drawing/2010/main" val="0"/>
+                        </a:ext>
+                      </a:extLst>
+                    </a:blip>
+                    <a:srcRect/>
+                    <a:stretch>
+                      <a:fillRect/>
+                    </a:stretch>
+                  </pic:blipFill>
+                  <pic:spPr bwMode="auto">
+                    <a:xfrm>
+                      <a:off x="0" y="0"/>
+                      <a:ext cx="1457325" cy="1447800"/>
+                    </a:xfrm>
+                    <a:prstGeom prst="rect">
+                      <a:avLst/>
+                    </a:prstGeom>
+                    <a:noFill/>
+                    <a:ln>
+                      <a:noFill/>
+                    </a:ln>
+                  </pic:spPr>
+                </pic:pic>
+              </a:graphicData>
+            </a:graphic>
+          </wp:inline>
+        </w:drawing>
+      </w:r>
+      <w:r>
+        <w:rPr>
+          <w:noProof/>
+        </w:rPr>
+        <w:drawing>
+          <wp:inline distT="0" distB="0" distL="0" distR="0" wp14:anchorId="55DA42BA" wp14:editId="6B04E765">
+            <wp:extent cx="2581275" cy="3695700"/>
+            <wp:effectExtent l="0" t="0" r="9525" b="0"/>
+            <wp:docPr id="25" name="Kép 25" descr="C:\Users\marci\Pictures\UserManualPictures\Screenshot (144).png"/>
+            <wp:cNvGraphicFramePr>
+              <a:graphicFrameLocks xmlns:a="http://schemas.openxmlformats.org/drawingml/2006/main" noChangeAspect="1"/>
+            </wp:cNvGraphicFramePr>
+            <a:graphic xmlns:a="http://schemas.openxmlformats.org/drawingml/2006/main">
+              <a:graphicData uri="http://schemas.openxmlformats.org/drawingml/2006/picture">
+                <pic:pic xmlns:pic="http://schemas.openxmlformats.org/drawingml/2006/picture">
+                  <pic:nvPicPr>
+                    <pic:cNvPr id="0" name="Picture 10" descr="C:\Users\marci\Pictures\UserManualPictures\Screenshot (144).png"/>
+                    <pic:cNvPicPr>
+                      <a:picLocks noChangeAspect="1" noChangeArrowheads="1"/>
+                    </pic:cNvPicPr>
+                  </pic:nvPicPr>
+                  <pic:blipFill>
+                    <a:blip r:embed="rId73">
+                      <a:extLst>
+                        <a:ext uri="{28A0092B-C50C-407E-A947-70E740481C1C}">
+                          <a14:useLocalDpi xmlns:a14="http://schemas.microsoft.com/office/drawing/2010/main" val="0"/>
+                        </a:ext>
+                      </a:extLst>
+                    </a:blip>
+                    <a:srcRect/>
+                    <a:stretch>
+                      <a:fillRect/>
+                    </a:stretch>
+                  </pic:blipFill>
+                  <pic:spPr bwMode="auto">
+                    <a:xfrm>
+                      <a:off x="0" y="0"/>
+                      <a:ext cx="2581275" cy="3695700"/>
+                    </a:xfrm>
+                    <a:prstGeom prst="rect">
+                      <a:avLst/>
+                    </a:prstGeom>
+                    <a:noFill/>
+                    <a:ln>
+                      <a:noFill/>
+                    </a:ln>
+                  </pic:spPr>
+                </pic:pic>
+              </a:graphicData>
+            </a:graphic>
+          </wp:inline>
+        </w:drawing>
+      </w:r>
+      <w:r>
+        <w:rPr>
+          <w:noProof/>
+        </w:rPr>
+        <w:drawing>
+          <wp:inline distT="0" distB="0" distL="0" distR="0" wp14:anchorId="313EC9E4" wp14:editId="0CF72830">
+            <wp:extent cx="3486150" cy="3657600"/>
+            <wp:effectExtent l="0" t="0" r="0" b="0"/>
+            <wp:docPr id="24" name="Kép 24" descr="C:\Users\marci\Pictures\UserManualPictures\Screenshot (143).png"/>
+            <wp:cNvGraphicFramePr>
+              <a:graphicFrameLocks xmlns:a="http://schemas.openxmlformats.org/drawingml/2006/main" noChangeAspect="1"/>
+            </wp:cNvGraphicFramePr>
+            <a:graphic xmlns:a="http://schemas.openxmlformats.org/drawingml/2006/main">
+              <a:graphicData uri="http://schemas.openxmlformats.org/drawingml/2006/picture">
+                <pic:pic xmlns:pic="http://schemas.openxmlformats.org/drawingml/2006/picture">
+                  <pic:nvPicPr>
+                    <pic:cNvPr id="0" name="Picture 9" descr="C:\Users\marci\Pictures\UserManualPictures\Screenshot (143).png"/>
+                    <pic:cNvPicPr>
+                      <a:picLocks noChangeAspect="1" noChangeArrowheads="1"/>
+                    </pic:cNvPicPr>
+                  </pic:nvPicPr>
+                  <pic:blipFill>
+                    <a:blip r:embed="rId74">
+                      <a:extLst>
+                        <a:ext uri="{28A0092B-C50C-407E-A947-70E740481C1C}">
+                          <a14:useLocalDpi xmlns:a14="http://schemas.microsoft.com/office/drawing/2010/main" val="0"/>
+                        </a:ext>
+                      </a:extLst>
+                    </a:blip>
+                    <a:srcRect/>
+                    <a:stretch>
+                      <a:fillRect/>
+                    </a:stretch>
+                  </pic:blipFill>
+                  <pic:spPr bwMode="auto">
+                    <a:xfrm>
+                      <a:off x="0" y="0"/>
+                      <a:ext cx="3486150" cy="3657600"/>
+                    </a:xfrm>
+                    <a:prstGeom prst="rect">
+                      <a:avLst/>
+                    </a:prstGeom>
+                    <a:noFill/>
+                    <a:ln>
+                      <a:noFill/>
+                    </a:ln>
+                  </pic:spPr>
+                </pic:pic>
+              </a:graphicData>
+            </a:graphic>
+          </wp:inline>
+        </w:drawing>
+      </w:r>
+      <w:r>
+        <w:rPr>
+          <w:noProof/>
+        </w:rPr>
+        <w:lastRenderedPageBreak/>
+        <w:drawing>
+          <wp:inline distT="0" distB="0" distL="0" distR="0" wp14:anchorId="50D3EE05" wp14:editId="7CA6C00E">
+            <wp:extent cx="2571750" cy="3667125"/>
+            <wp:effectExtent l="0" t="0" r="0" b="9525"/>
+            <wp:docPr id="23" name="Kép 23" descr="C:\Users\marci\Pictures\UserManualPictures\Screenshot (142).png"/>
+            <wp:cNvGraphicFramePr>
+              <a:graphicFrameLocks xmlns:a="http://schemas.openxmlformats.org/drawingml/2006/main" noChangeAspect="1"/>
+            </wp:cNvGraphicFramePr>
+            <a:graphic xmlns:a="http://schemas.openxmlformats.org/drawingml/2006/main">
+              <a:graphicData uri="http://schemas.openxmlformats.org/drawingml/2006/picture">
+                <pic:pic xmlns:pic="http://schemas.openxmlformats.org/drawingml/2006/picture">
+                  <pic:nvPicPr>
+                    <pic:cNvPr id="0" name="Picture 8" descr="C:\Users\marci\Pictures\UserManualPictures\Screenshot (142).png"/>
+                    <pic:cNvPicPr>
+                      <a:picLocks noChangeAspect="1" noChangeArrowheads="1"/>
+                    </pic:cNvPicPr>
+                  </pic:nvPicPr>
+                  <pic:blipFill>
+                    <a:blip r:embed="rId75">
+                      <a:extLst>
+                        <a:ext uri="{28A0092B-C50C-407E-A947-70E740481C1C}">
+                          <a14:useLocalDpi xmlns:a14="http://schemas.microsoft.com/office/drawing/2010/main" val="0"/>
+                        </a:ext>
+                      </a:extLst>
+                    </a:blip>
+                    <a:srcRect/>
+                    <a:stretch>
+                      <a:fillRect/>
+                    </a:stretch>
+                  </pic:blipFill>
+                  <pic:spPr bwMode="auto">
+                    <a:xfrm>
+                      <a:off x="0" y="0"/>
+                      <a:ext cx="2571750" cy="3667125"/>
+                    </a:xfrm>
+                    <a:prstGeom prst="rect">
+                      <a:avLst/>
+                    </a:prstGeom>
+                    <a:noFill/>
+                    <a:ln>
+                      <a:noFill/>
+                    </a:ln>
+                  </pic:spPr>
+                </pic:pic>
+              </a:graphicData>
+            </a:graphic>
+          </wp:inline>
+        </w:drawing>
+      </w:r>
+      <w:r>
+        <w:rPr>
+          <w:noProof/>
+        </w:rPr>
+        <w:drawing>
+          <wp:inline distT="0" distB="0" distL="0" distR="0" wp14:anchorId="6D5F0683" wp14:editId="11E4FC89">
+            <wp:extent cx="2505075" cy="1943100"/>
+            <wp:effectExtent l="0" t="0" r="9525" b="0"/>
+            <wp:docPr id="22" name="Kép 22" descr="C:\Users\marci\Pictures\UserManualPictures\Screenshot (141).png"/>
+            <wp:cNvGraphicFramePr>
+              <a:graphicFrameLocks xmlns:a="http://schemas.openxmlformats.org/drawingml/2006/main" noChangeAspect="1"/>
+            </wp:cNvGraphicFramePr>
+            <a:graphic xmlns:a="http://schemas.openxmlformats.org/drawingml/2006/main">
+              <a:graphicData uri="http://schemas.openxmlformats.org/drawingml/2006/picture">
+                <pic:pic xmlns:pic="http://schemas.openxmlformats.org/drawingml/2006/picture">
+                  <pic:nvPicPr>
+                    <pic:cNvPr id="0" name="Picture 7" descr="C:\Users\marci\Pictures\UserManualPictures\Screenshot (141).png"/>
+                    <pic:cNvPicPr>
+                      <a:picLocks noChangeAspect="1" noChangeArrowheads="1"/>
+                    </pic:cNvPicPr>
+                  </pic:nvPicPr>
+                  <pic:blipFill>
+                    <a:blip r:embed="rId76">
+                      <a:extLst>
+                        <a:ext uri="{28A0092B-C50C-407E-A947-70E740481C1C}">
+                          <a14:useLocalDpi xmlns:a14="http://schemas.microsoft.com/office/drawing/2010/main" val="0"/>
+                        </a:ext>
+                      </a:extLst>
+                    </a:blip>
+                    <a:srcRect/>
+                    <a:stretch>
+                      <a:fillRect/>
+                    </a:stretch>
+                  </pic:blipFill>
+                  <pic:spPr bwMode="auto">
+                    <a:xfrm>
+                      <a:off x="0" y="0"/>
+                      <a:ext cx="2505075" cy="1943100"/>
+                    </a:xfrm>
+                    <a:prstGeom prst="rect">
+                      <a:avLst/>
+                    </a:prstGeom>
+                    <a:noFill/>
+                    <a:ln>
+                      <a:noFill/>
+                    </a:ln>
+                  </pic:spPr>
+                </pic:pic>
+              </a:graphicData>
+            </a:graphic>
+          </wp:inline>
+        </w:drawing>
+      </w:r>
+      <w:r>
+        <w:rPr>
+          <w:noProof/>
+        </w:rPr>
+        <w:drawing>
+          <wp:inline distT="0" distB="0" distL="0" distR="0" wp14:anchorId="7189C17A" wp14:editId="748A8CC0">
+            <wp:extent cx="3648075" cy="3048000"/>
+            <wp:effectExtent l="0" t="0" r="9525" b="0"/>
+            <wp:docPr id="19" name="Kép 19" descr="C:\Users\marci\Pictures\UserManualPictures\Screenshot (185).png"/>
+            <wp:cNvGraphicFramePr>
+              <a:graphicFrameLocks xmlns:a="http://schemas.openxmlformats.org/drawingml/2006/main" noChangeAspect="1"/>
+            </wp:cNvGraphicFramePr>
+            <a:graphic xmlns:a="http://schemas.openxmlformats.org/drawingml/2006/main">
+              <a:graphicData uri="http://schemas.openxmlformats.org/drawingml/2006/picture">
+                <pic:pic xmlns:pic="http://schemas.openxmlformats.org/drawingml/2006/picture">
+                  <pic:nvPicPr>
+                    <pic:cNvPr id="0" name="Picture 6" descr="C:\Users\marci\Pictures\UserManualPictures\Screenshot (185).png"/>
+                    <pic:cNvPicPr>
+                      <a:picLocks noChangeAspect="1" noChangeArrowheads="1"/>
+                    </pic:cNvPicPr>
+                  </pic:nvPicPr>
+                  <pic:blipFill>
+                    <a:blip r:embed="rId77">
+                      <a:extLst>
+                        <a:ext uri="{28A0092B-C50C-407E-A947-70E740481C1C}">
+                          <a14:useLocalDpi xmlns:a14="http://schemas.microsoft.com/office/drawing/2010/main" val="0"/>
+                        </a:ext>
+                      </a:extLst>
+                    </a:blip>
+                    <a:srcRect/>
+                    <a:stretch>
+                      <a:fillRect/>
+                    </a:stretch>
+                  </pic:blipFill>
+                  <pic:spPr bwMode="auto">
+                    <a:xfrm>
+                      <a:off x="0" y="0"/>
+                      <a:ext cx="3648075" cy="3048000"/>
+                    </a:xfrm>
+                    <a:prstGeom prst="rect">
+                      <a:avLst/>
+                    </a:prstGeom>
+                    <a:noFill/>
+                    <a:ln>
+                      <a:noFill/>
+                    </a:ln>
+                  </pic:spPr>
+                </pic:pic>
+              </a:graphicData>
+            </a:graphic>
+          </wp:inline>
+        </w:drawing>
+      </w:r>
+    </w:p>
     <w:sectPr>
-      <w:footerReference w:type="default" r:id="rId29"/>
+      <w:footerReference w:type="default" r:id="rId78"/>
       <w:pgSz w:w="11906" w:h="16838" w:code="9"/>
       <w:pgMar w:top="1418" w:right="1418" w:bottom="1418" w:left="1418" w:header="709" w:footer="709" w:gutter="567"/>
       <w:pgNumType w:start="0"/>
@@ -20530,7 +23176,7 @@
         <w:noProof/>
         <w:color w:val="000000"/>
       </w:rPr>
-      <w:t>21</w:t>
+      <w:t>42</w:t>
     </w:r>
     <w:r>
       <w:rPr>
@@ -22548,7 +25194,7 @@
 </file>
 
 <file path=customXml/itemProps1.xml><?xml version="1.0" encoding="utf-8"?>
-<ds:datastoreItem xmlns:ds="http://schemas.openxmlformats.org/officeDocument/2006/customXml" ds:itemID="{E0F0A624-A91D-46BA-BDFB-4C2325E56C5B}">
+<ds:datastoreItem xmlns:ds="http://schemas.openxmlformats.org/officeDocument/2006/customXml" ds:itemID="{D1E0B1DD-C63B-4A0A-8016-B2F47ED683B1}">
   <ds:schemaRefs>
     <ds:schemaRef ds:uri="http://schemas.openxmlformats.org/officeDocument/2006/bibliography"/>
   </ds:schemaRefs>

</xml_diff>